<commit_message>
add URL to Excel magic handout
</commit_message>
<xml_diff>
--- a/tipsheets/Excel Magic original doc.docx
+++ b/tipsheets/Excel Magic original doc.docx
@@ -138,6 +138,7 @@
                                     <w:dataBinding w:prefixMappings="xmlns:ns0='http://purl.org/dc/elements/1.1/' xmlns:ns1='http://schemas.openxmlformats.org/package/2006/metadata/core-properties' " w:xpath="/ns1:coreProperties[1]/ns0:creator[1]" w:storeItemID="{6C3C8BC8-F283-45AE-878A-BAB7291924A1}"/>
                                     <w:text/>
                                   </w:sdtPr>
+                                  <w:sdtEndPr/>
                                   <w:sdtContent>
                                     <w:p>
                                       <w:pPr>
@@ -260,6 +261,7 @@
                                     <w:dataBinding w:prefixMappings="xmlns:ns0='http://purl.org/dc/elements/1.1/' xmlns:ns1='http://schemas.openxmlformats.org/package/2006/metadata/core-properties' " w:xpath="/ns1:coreProperties[1]/ns0:title[1]" w:storeItemID="{6C3C8BC8-F283-45AE-878A-BAB7291924A1}"/>
                                     <w:text/>
                                   </w:sdtPr>
+                                  <w:sdtEndPr/>
                                   <w:sdtContent>
                                     <w:p>
                                       <w:pPr>
@@ -556,14 +558,14 @@
                 <w:drawing>
                   <wp:anchor distT="0" distB="0" distL="114300" distR="114300" simplePos="0" relativeHeight="251679744" behindDoc="0" locked="0" layoutInCell="1" allowOverlap="1">
                     <wp:simplePos x="0" y="0"/>
-                    <wp:positionH relativeFrom="column">
-                      <wp:posOffset>1419225</wp:posOffset>
+                    <wp:positionH relativeFrom="margin">
+                      <wp:align>center</wp:align>
                     </wp:positionH>
                     <wp:positionV relativeFrom="paragraph">
-                      <wp:posOffset>4311650</wp:posOffset>
+                      <wp:posOffset>4273550</wp:posOffset>
                     </wp:positionV>
-                    <wp:extent cx="2781300" cy="2686050"/>
-                    <wp:effectExtent l="0" t="0" r="19050" b="19050"/>
+                    <wp:extent cx="3705225" cy="3324225"/>
+                    <wp:effectExtent l="0" t="0" r="28575" b="28575"/>
                     <wp:wrapNone/>
                     <wp:docPr id="37" name="Text Box 37"/>
                     <wp:cNvGraphicFramePr/>
@@ -574,7 +576,7 @@
                           <wps:spPr>
                             <a:xfrm>
                               <a:off x="0" y="0"/>
-                              <a:ext cx="2781300" cy="2686050"/>
+                              <a:ext cx="3705225" cy="3324225"/>
                             </a:xfrm>
                             <a:prstGeom prst="rect">
                               <a:avLst/>
@@ -612,6 +614,7 @@
                                     <w:szCs w:val="28"/>
                                   </w:rPr>
                                 </w:pPr>
+                                <w:bookmarkStart w:id="0" w:name="_GoBack"/>
                                 <w:r>
                                   <w:rPr>
                                     <w:sz w:val="28"/>
@@ -779,6 +782,51 @@
                                   <w:t>: 25-26</w:t>
                                 </w:r>
                               </w:p>
+                              <w:p>
+                                <w:pPr>
+                                  <w:rPr>
+                                    <w:sz w:val="28"/>
+                                    <w:szCs w:val="28"/>
+                                  </w:rPr>
+                                </w:pPr>
+                              </w:p>
+                              <w:p>
+                                <w:pPr>
+                                  <w:rPr>
+                                    <w:sz w:val="28"/>
+                                    <w:szCs w:val="28"/>
+                                  </w:rPr>
+                                </w:pPr>
+                                <w:r>
+                                  <w:rPr>
+                                    <w:sz w:val="28"/>
+                                    <w:szCs w:val="28"/>
+                                  </w:rPr>
+                                  <w:t>Download matching practice data here:</w:t>
+                                </w:r>
+                              </w:p>
+                              <w:p>
+                                <w:pPr>
+                                  <w:rPr>
+                                    <w:sz w:val="28"/>
+                                    <w:szCs w:val="28"/>
+                                  </w:rPr>
+                                </w:pPr>
+                                <w:hyperlink r:id="rId10" w:tgtFrame="_blank" w:history="1">
+                                  <w:r>
+                                    <w:rPr>
+                                      <w:rStyle w:val="Hyperlink"/>
+                                      <w:rFonts w:ascii="Arial" w:hAnsi="Arial" w:cs="Arial"/>
+                                      <w:color w:val="1155CC"/>
+                                      <w:sz w:val="19"/>
+                                      <w:szCs w:val="19"/>
+                                      <w:shd w:val="clear" w:color="auto" w:fill="FFFFFF"/>
+                                    </w:rPr>
+                                    <w:t>https://mjwebster.github.io/DataJ/spreadsheets/ExcelMagic.xlsx</w:t>
+                                  </w:r>
+                                </w:hyperlink>
+                                <w:bookmarkEnd w:id="0"/>
+                              </w:p>
                             </w:txbxContent>
                           </wps:txbx>
                           <wps:bodyPr rot="0" spcFirstLastPara="0" vertOverflow="overflow" horzOverflow="overflow" vert="horz" wrap="square" lIns="91440" tIns="45720" rIns="91440" bIns="45720" numCol="1" spcCol="0" rtlCol="0" fromWordArt="0" anchor="t" anchorCtr="0" forceAA="0" compatLnSpc="1">
@@ -790,12 +838,22 @@
                         </wps:wsp>
                       </a:graphicData>
                     </a:graphic>
+                    <wp14:sizeRelH relativeFrom="margin">
+                      <wp14:pctWidth>0</wp14:pctWidth>
+                    </wp14:sizeRelH>
+                    <wp14:sizeRelV relativeFrom="margin">
+                      <wp14:pctHeight>0</wp14:pctHeight>
+                    </wp14:sizeRelV>
                   </wp:anchor>
                 </w:drawing>
               </mc:Choice>
               <mc:Fallback>
                 <w:pict>
-                  <v:shape id="Text Box 37" o:spid="_x0000_s1031" type="#_x0000_t202" style="position:absolute;margin-left:111.75pt;margin-top:339.5pt;width:219pt;height:211.5pt;z-index:251679744;visibility:visible;mso-wrap-style:square;mso-wrap-distance-left:9pt;mso-wrap-distance-top:0;mso-wrap-distance-right:9pt;mso-wrap-distance-bottom:0;mso-position-horizontal:absolute;mso-position-horizontal-relative:text;mso-position-vertical:absolute;mso-position-vertical-relative:text;v-text-anchor:top" o:gfxdata="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" fillcolor="white [3201]" strokeweight=".5pt">
+                  <v:shapetype id="_x0000_t202" coordsize="21600,21600" o:spt="202" path="m,l,21600r21600,l21600,xe">
+                    <v:stroke joinstyle="miter"/>
+                    <v:path gradientshapeok="t" o:connecttype="rect"/>
+                  </v:shapetype>
+                  <v:shape id="Text Box 37" o:spid="_x0000_s1031" type="#_x0000_t202" style="position:absolute;margin-left:0;margin-top:336.5pt;width:291.75pt;height:261.75pt;z-index:251679744;visibility:visible;mso-wrap-style:square;mso-width-percent:0;mso-height-percent:0;mso-wrap-distance-left:9pt;mso-wrap-distance-top:0;mso-wrap-distance-right:9pt;mso-wrap-distance-bottom:0;mso-position-horizontal:center;mso-position-horizontal-relative:margin;mso-position-vertical:absolute;mso-position-vertical-relative:text;mso-width-percent:0;mso-height-percent:0;mso-width-relative:margin;mso-height-relative:margin;v-text-anchor:top" o:gfxdata="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" fillcolor="white [3201]" strokeweight=".5pt">
                     <v:textbox>
                       <w:txbxContent>
                         <w:p>
@@ -805,6 +863,7 @@
                               <w:szCs w:val="28"/>
                             </w:rPr>
                           </w:pPr>
+                          <w:bookmarkStart w:id="1" w:name="_GoBack"/>
                           <w:r>
                             <w:rPr>
                               <w:sz w:val="28"/>
@@ -972,8 +1031,54 @@
                             <w:t>: 25-26</w:t>
                           </w:r>
                         </w:p>
+                        <w:p>
+                          <w:pPr>
+                            <w:rPr>
+                              <w:sz w:val="28"/>
+                              <w:szCs w:val="28"/>
+                            </w:rPr>
+                          </w:pPr>
+                        </w:p>
+                        <w:p>
+                          <w:pPr>
+                            <w:rPr>
+                              <w:sz w:val="28"/>
+                              <w:szCs w:val="28"/>
+                            </w:rPr>
+                          </w:pPr>
+                          <w:r>
+                            <w:rPr>
+                              <w:sz w:val="28"/>
+                              <w:szCs w:val="28"/>
+                            </w:rPr>
+                            <w:t>Download matching practice data here:</w:t>
+                          </w:r>
+                        </w:p>
+                        <w:p>
+                          <w:pPr>
+                            <w:rPr>
+                              <w:sz w:val="28"/>
+                              <w:szCs w:val="28"/>
+                            </w:rPr>
+                          </w:pPr>
+                          <w:hyperlink r:id="rId11" w:tgtFrame="_blank" w:history="1">
+                            <w:r>
+                              <w:rPr>
+                                <w:rStyle w:val="Hyperlink"/>
+                                <w:rFonts w:ascii="Arial" w:hAnsi="Arial" w:cs="Arial"/>
+                                <w:color w:val="1155CC"/>
+                                <w:sz w:val="19"/>
+                                <w:szCs w:val="19"/>
+                                <w:shd w:val="clear" w:color="auto" w:fill="FFFFFF"/>
+                              </w:rPr>
+                              <w:t>https://mjwebster.github.io/DataJ/spreadsheets/ExcelMagic.xlsx</w:t>
+                            </w:r>
+                          </w:hyperlink>
+                          <w:bookmarkEnd w:id="1"/>
+                        </w:p>
                       </w:txbxContent>
                     </v:textbox>
+                    <w10:wrap anchorx="margin"/>
                   </v:shape>
                 </w:pict>
               </mc:Fallback>
@@ -1504,7 +1609,7 @@
                     </pic:cNvPicPr>
                   </pic:nvPicPr>
                   <pic:blipFill>
-                    <a:blip r:embed="rId10">
+                    <a:blip r:embed="rId12">
                       <a:extLst>
                         <a:ext uri="{28A0092B-C50C-407E-A947-70E740481C1C}">
                           <a14:useLocalDpi xmlns:a14="http://schemas.microsoft.com/office/drawing/2010/main" val="0"/>
@@ -1850,7 +1955,7 @@
                     </pic:cNvPicPr>
                   </pic:nvPicPr>
                   <pic:blipFill>
-                    <a:blip r:embed="rId11">
+                    <a:blip r:embed="rId13">
                       <a:extLst>
                         <a:ext uri="{28A0092B-C50C-407E-A947-70E740481C1C}">
                           <a14:useLocalDpi xmlns:a14="http://schemas.microsoft.com/office/drawing/2010/main" val="0"/>
@@ -4962,7 +5067,7 @@
                     </pic:cNvPicPr>
                   </pic:nvPicPr>
                   <pic:blipFill>
-                    <a:blip r:embed="rId12">
+                    <a:blip r:embed="rId14">
                       <a:extLst>
                         <a:ext uri="{28A0092B-C50C-407E-A947-70E740481C1C}">
                           <a14:useLocalDpi xmlns:a14="http://schemas.microsoft.com/office/drawing/2010/main" val="0"/>
@@ -5240,7 +5345,7 @@
                     </pic:cNvPicPr>
                   </pic:nvPicPr>
                   <pic:blipFill>
-                    <a:blip r:embed="rId13">
+                    <a:blip r:embed="rId15">
                       <a:extLst>
                         <a:ext uri="{28A0092B-C50C-407E-A947-70E740481C1C}">
                           <a14:useLocalDpi xmlns:a14="http://schemas.microsoft.com/office/drawing/2010/main" val="0"/>
@@ -5395,7 +5500,7 @@
                     </pic:cNvPicPr>
                   </pic:nvPicPr>
                   <pic:blipFill>
-                    <a:blip r:embed="rId14">
+                    <a:blip r:embed="rId16">
                       <a:extLst>
                         <a:ext uri="{28A0092B-C50C-407E-A947-70E740481C1C}">
                           <a14:useLocalDpi xmlns:a14="http://schemas.microsoft.com/office/drawing/2010/main" val="0"/>
@@ -5874,7 +5979,7 @@
                     </pic:cNvPicPr>
                   </pic:nvPicPr>
                   <pic:blipFill>
-                    <a:blip r:embed="rId15">
+                    <a:blip r:embed="rId17">
                       <a:extLst>
                         <a:ext uri="{28A0092B-C50C-407E-A947-70E740481C1C}">
                           <a14:useLocalDpi xmlns:a14="http://schemas.microsoft.com/office/drawing/2010/main" val="0"/>
@@ -6146,7 +6251,7 @@
                     </pic:cNvPicPr>
                   </pic:nvPicPr>
                   <pic:blipFill>
-                    <a:blip r:embed="rId16">
+                    <a:blip r:embed="rId18">
                       <a:extLst>
                         <a:ext uri="{28A0092B-C50C-407E-A947-70E740481C1C}">
                           <a14:useLocalDpi xmlns:a14="http://schemas.microsoft.com/office/drawing/2010/main" val="0"/>
@@ -6322,7 +6427,7 @@
                     <pic:cNvPicPr/>
                   </pic:nvPicPr>
                   <pic:blipFill>
-                    <a:blip r:embed="rId17">
+                    <a:blip r:embed="rId19">
                       <a:extLst>
                         <a:ext uri="{28A0092B-C50C-407E-A947-70E740481C1C}">
                           <a14:useLocalDpi xmlns:a14="http://schemas.microsoft.com/office/drawing/2010/main" val="0"/>
@@ -6742,7 +6847,7 @@
                     </pic:cNvPicPr>
                   </pic:nvPicPr>
                   <pic:blipFill>
-                    <a:blip r:embed="rId18">
+                    <a:blip r:embed="rId20">
                       <a:extLst>
                         <a:ext uri="{28A0092B-C50C-407E-A947-70E740481C1C}">
                           <a14:useLocalDpi xmlns:a14="http://schemas.microsoft.com/office/drawing/2010/main" val="0"/>
@@ -7159,7 +7264,7 @@
                     </pic:cNvPicPr>
                   </pic:nvPicPr>
                   <pic:blipFill>
-                    <a:blip r:embed="rId19">
+                    <a:blip r:embed="rId21">
                       <a:extLst>
                         <a:ext uri="{28A0092B-C50C-407E-A947-70E740481C1C}">
                           <a14:useLocalDpi xmlns:a14="http://schemas.microsoft.com/office/drawing/2010/main" val="0"/>
@@ -7603,15 +7708,7 @@
           <w:bCs/>
           <w:sz w:val="24"/>
         </w:rPr>
-        <w:t>For this data, let’s start by looking at the first IF statement</w:t>
-      </w:r>
-      <w:r>
-        <w:rPr>
-          <w:rFonts w:ascii="Calibri" w:hAnsi="Calibri"/>
-          <w:bCs/>
-          <w:sz w:val="24"/>
-        </w:rPr>
-        <w:t>….I’ve left the false portion blank for now:</w:t>
+        <w:t>For this data, let’s start by looking at the first IF statement….I’ve left the false portion blank for now:</w:t>
       </w:r>
     </w:p>
     <w:p>
@@ -7638,15 +7735,7 @@
           <w:bCs/>
           <w:sz w:val="24"/>
         </w:rPr>
-        <w:t>IF</w:t>
-      </w:r>
-      <w:r>
-        <w:rPr>
-          <w:rFonts w:ascii="Calibri" w:hAnsi="Calibri"/>
-          <w:bCs/>
-          <w:sz w:val="24"/>
-        </w:rPr>
-        <w:t>(</w:t>
+        <w:t>IF(</w:t>
       </w:r>
       <w:proofErr w:type="gramEnd"/>
       <w:r>
@@ -7962,16 +8051,7 @@
           <w:color w:val="2E74B5" w:themeColor="accent1" w:themeShade="BF"/>
           <w:sz w:val="32"/>
         </w:rPr>
-        <w:t>c8&gt;=90, “Excellent”,</w:t>
-      </w:r>
-      <w:r>
-        <w:rPr>
-          <w:rFonts w:ascii="Calibri" w:hAnsi="Calibri"/>
-          <w:bCs/>
-          <w:color w:val="2E74B5" w:themeColor="accent1" w:themeShade="BF"/>
-          <w:sz w:val="32"/>
-        </w:rPr>
-        <w:t xml:space="preserve"> </w:t>
+        <w:t xml:space="preserve">c8&gt;=90, “Excellent”, </w:t>
       </w:r>
       <w:r>
         <w:rPr>
@@ -7980,16 +8060,7 @@
           <w:color w:val="ED7D31" w:themeColor="accent2"/>
           <w:sz w:val="32"/>
         </w:rPr>
-        <w:t>IF(and(c8&gt;=50, c8&lt;90), “Above average”,</w:t>
-      </w:r>
-      <w:r>
-        <w:rPr>
-          <w:rFonts w:ascii="Calibri" w:hAnsi="Calibri"/>
-          <w:bCs/>
-          <w:color w:val="ED7D31" w:themeColor="accent2"/>
-          <w:sz w:val="32"/>
-        </w:rPr>
-        <w:t xml:space="preserve"> </w:t>
+        <w:t xml:space="preserve">IF(and(c8&gt;=50, c8&lt;90), “Above average”, </w:t>
       </w:r>
       <w:r>
         <w:rPr>
@@ -7998,16 +8069,7 @@
           <w:color w:val="538135" w:themeColor="accent6" w:themeShade="BF"/>
           <w:sz w:val="32"/>
         </w:rPr>
-        <w:t>IF(c8&lt;50, “Below average”, “N/A”</w:t>
-      </w:r>
-      <w:r>
-        <w:rPr>
-          <w:rFonts w:ascii="Calibri" w:hAnsi="Calibri"/>
-          <w:bCs/>
-          <w:color w:val="538135" w:themeColor="accent6" w:themeShade="BF"/>
-          <w:sz w:val="32"/>
-        </w:rPr>
-        <w:t>)</w:t>
+        <w:t>IF(c8&lt;50, “Below average”, “N/A”)</w:t>
       </w:r>
       <w:r>
         <w:rPr>
@@ -8107,7 +8169,7 @@
                     <pic:cNvPicPr/>
                   </pic:nvPicPr>
                   <pic:blipFill>
-                    <a:blip r:embed="rId20">
+                    <a:blip r:embed="rId22">
                       <a:extLst>
                         <a:ext uri="{28A0092B-C50C-407E-A947-70E740481C1C}">
                           <a14:useLocalDpi xmlns:a14="http://schemas.microsoft.com/office/drawing/2010/main" val="0"/>
@@ -8758,7 +8820,7 @@
                     <pic:cNvPicPr/>
                   </pic:nvPicPr>
                   <pic:blipFill>
-                    <a:blip r:embed="rId21">
+                    <a:blip r:embed="rId23">
                       <a:extLst>
                         <a:ext uri="{28A0092B-C50C-407E-A947-70E740481C1C}">
                           <a14:useLocalDpi xmlns:a14="http://schemas.microsoft.com/office/drawing/2010/main" val="0"/>
@@ -9391,7 +9453,7 @@
                     <pic:cNvPicPr/>
                   </pic:nvPicPr>
                   <pic:blipFill>
-                    <a:blip r:embed="rId22">
+                    <a:blip r:embed="rId24">
                       <a:extLst>
                         <a:ext uri="{28A0092B-C50C-407E-A947-70E740481C1C}">
                           <a14:useLocalDpi xmlns:a14="http://schemas.microsoft.com/office/drawing/2010/main" val="0"/>
@@ -9709,7 +9771,7 @@
                     <pic:cNvPicPr/>
                   </pic:nvPicPr>
                   <pic:blipFill>
-                    <a:blip r:embed="rId23">
+                    <a:blip r:embed="rId25">
                       <a:extLst>
                         <a:ext uri="{28A0092B-C50C-407E-A947-70E740481C1C}">
                           <a14:useLocalDpi xmlns:a14="http://schemas.microsoft.com/office/drawing/2010/main" val="0"/>
@@ -9794,7 +9856,7 @@
                     <pic:cNvPicPr/>
                   </pic:nvPicPr>
                   <pic:blipFill>
-                    <a:blip r:embed="rId24">
+                    <a:blip r:embed="rId26">
                       <a:extLst>
                         <a:ext uri="{28A0092B-C50C-407E-A947-70E740481C1C}">
                           <a14:useLocalDpi xmlns:a14="http://schemas.microsoft.com/office/drawing/2010/main" val="0"/>
@@ -9965,7 +10027,7 @@
                     <pic:cNvPicPr/>
                   </pic:nvPicPr>
                   <pic:blipFill>
-                    <a:blip r:embed="rId25">
+                    <a:blip r:embed="rId27">
                       <a:extLst>
                         <a:ext uri="{28A0092B-C50C-407E-A947-70E740481C1C}">
                           <a14:useLocalDpi xmlns:a14="http://schemas.microsoft.com/office/drawing/2010/main" val="0"/>
@@ -10043,7 +10105,7 @@
                     <pic:cNvPicPr/>
                   </pic:nvPicPr>
                   <pic:blipFill>
-                    <a:blip r:embed="rId26">
+                    <a:blip r:embed="rId28">
                       <a:extLst>
                         <a:ext uri="{28A0092B-C50C-407E-A947-70E740481C1C}">
                           <a14:useLocalDpi xmlns:a14="http://schemas.microsoft.com/office/drawing/2010/main" val="0"/>
@@ -10113,7 +10175,7 @@
                     <pic:cNvPicPr/>
                   </pic:nvPicPr>
                   <pic:blipFill>
-                    <a:blip r:embed="rId27">
+                    <a:blip r:embed="rId29">
                       <a:extLst>
                         <a:ext uri="{28A0092B-C50C-407E-A947-70E740481C1C}">
                           <a14:useLocalDpi xmlns:a14="http://schemas.microsoft.com/office/drawing/2010/main" val="0"/>
@@ -10407,7 +10469,7 @@
                     </pic:cNvPicPr>
                   </pic:nvPicPr>
                   <pic:blipFill>
-                    <a:blip r:embed="rId28">
+                    <a:blip r:embed="rId30">
                       <a:extLst>
                         <a:ext uri="{28A0092B-C50C-407E-A947-70E740481C1C}">
                           <a14:useLocalDpi xmlns:a14="http://schemas.microsoft.com/office/drawing/2010/main" val="0"/>
@@ -10704,7 +10766,7 @@
                     </pic:cNvPicPr>
                   </pic:nvPicPr>
                   <pic:blipFill>
-                    <a:blip r:embed="rId29">
+                    <a:blip r:embed="rId31">
                       <a:extLst>
                         <a:ext uri="{28A0092B-C50C-407E-A947-70E740481C1C}">
                           <a14:useLocalDpi xmlns:a14="http://schemas.microsoft.com/office/drawing/2010/main" val="0"/>
@@ -11214,7 +11276,7 @@
                     </pic:cNvPicPr>
                   </pic:nvPicPr>
                   <pic:blipFill>
-                    <a:blip r:embed="rId30">
+                    <a:blip r:embed="rId32">
                       <a:extLst>
                         <a:ext uri="{28A0092B-C50C-407E-A947-70E740481C1C}">
                           <a14:useLocalDpi xmlns:a14="http://schemas.microsoft.com/office/drawing/2010/main" val="0"/>
@@ -11839,7 +11901,7 @@
                     </pic:cNvPicPr>
                   </pic:nvPicPr>
                   <pic:blipFill>
-                    <a:blip r:embed="rId31">
+                    <a:blip r:embed="rId33">
                       <a:extLst>
                         <a:ext uri="{28A0092B-C50C-407E-A947-70E740481C1C}">
                           <a14:useLocalDpi xmlns:a14="http://schemas.microsoft.com/office/drawing/2010/main" val="0"/>
@@ -12259,7 +12321,7 @@
                     <pic:cNvPicPr/>
                   </pic:nvPicPr>
                   <pic:blipFill>
-                    <a:blip r:embed="rId32">
+                    <a:blip r:embed="rId34">
                       <a:extLst>
                         <a:ext uri="{28A0092B-C50C-407E-A947-70E740481C1C}">
                           <a14:useLocalDpi xmlns:a14="http://schemas.microsoft.com/office/drawing/2010/main" val="0"/>
@@ -12446,7 +12508,7 @@
                     <pic:cNvPicPr/>
                   </pic:nvPicPr>
                   <pic:blipFill>
-                    <a:blip r:embed="rId33">
+                    <a:blip r:embed="rId35">
                       <a:extLst>
                         <a:ext uri="{28A0092B-C50C-407E-A947-70E740481C1C}">
                           <a14:useLocalDpi xmlns:a14="http://schemas.microsoft.com/office/drawing/2010/main" val="0"/>
@@ -12718,7 +12780,7 @@
                     <pic:cNvPicPr/>
                   </pic:nvPicPr>
                   <pic:blipFill>
-                    <a:blip r:embed="rId34">
+                    <a:blip r:embed="rId36">
                       <a:extLst>
                         <a:ext uri="{28A0092B-C50C-407E-A947-70E740481C1C}">
                           <a14:useLocalDpi xmlns:a14="http://schemas.microsoft.com/office/drawing/2010/main" val="0"/>
@@ -13763,7 +13825,7 @@
                     </pic:cNvPicPr>
                   </pic:nvPicPr>
                   <pic:blipFill>
-                    <a:blip r:embed="rId35">
+                    <a:blip r:embed="rId37">
                       <a:extLst>
                         <a:ext uri="{28A0092B-C50C-407E-A947-70E740481C1C}">
                           <a14:useLocalDpi xmlns:a14="http://schemas.microsoft.com/office/drawing/2010/main" val="0"/>
@@ -14008,7 +14070,7 @@
                     </pic:cNvPicPr>
                   </pic:nvPicPr>
                   <pic:blipFill>
-                    <a:blip r:embed="rId36">
+                    <a:blip r:embed="rId38">
                       <a:extLst>
                         <a:ext uri="{28A0092B-C50C-407E-A947-70E740481C1C}">
                           <a14:useLocalDpi xmlns:a14="http://schemas.microsoft.com/office/drawing/2010/main" val="0"/>
@@ -14598,7 +14660,7 @@
         </w:rPr>
         <w:t xml:space="preserve"> </w:t>
       </w:r>
-      <w:hyperlink r:id="rId37" w:history="1">
+      <w:hyperlink r:id="rId39" w:history="1">
         <w:r>
           <w:rPr>
             <w:rStyle w:val="Hyperlink"/>
@@ -15074,7 +15136,7 @@
                     </pic:cNvPicPr>
                   </pic:nvPicPr>
                   <pic:blipFill>
-                    <a:blip r:embed="rId38">
+                    <a:blip r:embed="rId40">
                       <a:extLst>
                         <a:ext uri="{28A0092B-C50C-407E-A947-70E740481C1C}">
                           <a14:useLocalDpi xmlns:a14="http://schemas.microsoft.com/office/drawing/2010/main" val="0"/>
@@ -15277,8 +15339,6 @@
           <w:szCs w:val="22"/>
         </w:rPr>
       </w:pPr>
-      <w:bookmarkStart w:id="0" w:name="_GoBack"/>
-      <w:bookmarkEnd w:id="0"/>
     </w:p>
     <w:p>
       <w:pPr>
@@ -15414,7 +15474,7 @@
                     <pic:cNvPicPr/>
                   </pic:nvPicPr>
                   <pic:blipFill>
-                    <a:blip r:embed="rId39">
+                    <a:blip r:embed="rId41">
                       <a:extLst>
                         <a:ext uri="{28A0092B-C50C-407E-A947-70E740481C1C}">
                           <a14:useLocalDpi xmlns:a14="http://schemas.microsoft.com/office/drawing/2010/main" val="0"/>
@@ -15584,9 +15644,9 @@
       </w:r>
     </w:p>
     <w:sectPr>
-      <w:footerReference w:type="even" r:id="rId40"/>
-      <w:footerReference w:type="default" r:id="rId41"/>
-      <w:footerReference w:type="first" r:id="rId42"/>
+      <w:footerReference w:type="even" r:id="rId42"/>
+      <w:footerReference w:type="default" r:id="rId43"/>
+      <w:footerReference w:type="first" r:id="rId44"/>
       <w:pgSz w:w="12240" w:h="15840"/>
       <w:pgMar w:top="720" w:right="1800" w:bottom="1440" w:left="1800" w:header="720" w:footer="720" w:gutter="0"/>
       <w:pgNumType w:start="0"/>
@@ -16903,7 +16963,7 @@
 </file>
 
 <file path=customXml/itemProps1.xml><?xml version="1.0" encoding="utf-8"?>
-<ds:datastoreItem xmlns:ds="http://schemas.openxmlformats.org/officeDocument/2006/customXml" ds:itemID="{E2AA19FB-E1B9-4F99-BACA-8734EBE5577D}">
+<ds:datastoreItem xmlns:ds="http://schemas.openxmlformats.org/officeDocument/2006/customXml" ds:itemID="{F8AA2A0E-DFE7-4365-BE09-A1EF187E423E}">
   <ds:schemaRefs>
     <ds:schemaRef ds:uri="http://schemas.openxmlformats.org/officeDocument/2006/bibliography"/>
   </ds:schemaRefs>

</xml_diff>

<commit_message>
fix excel magic and hunting assignment
</commit_message>
<xml_diff>
--- a/tipsheets/Excel Magic original doc.docx
+++ b/tipsheets/Excel Magic original doc.docx
@@ -25,7 +25,7 @@
             <mc:AlternateContent>
               <mc:Choice Requires="wpg">
                 <w:drawing>
-                  <wp:anchor distT="0" distB="0" distL="114300" distR="114300" simplePos="0" relativeHeight="251676672" behindDoc="1" locked="0" layoutInCell="1" allowOverlap="1">
+                  <wp:anchor distT="0" distB="0" distL="114300" distR="114300" simplePos="0" relativeHeight="251676672" behindDoc="1" locked="0" layoutInCell="1" allowOverlap="1" wp14:anchorId="0C50FA9C" wp14:editId="19AAE0E8">
                     <wp:simplePos x="0" y="0"/>
                     <wp:positionH relativeFrom="page">
                       <wp:align>center</wp:align>
@@ -127,6 +127,7 @@
                             </wps:style>
                             <wps:txbx>
                               <w:txbxContent>
+                                <w:bookmarkStart w:id="0" w:name="_GoBack" w:displacedByCustomXml="next"/>
                                 <w:sdt>
                                   <w:sdtPr>
                                     <w:rPr>
@@ -138,7 +139,6 @@
                                     <w:dataBinding w:prefixMappings="xmlns:ns0='http://purl.org/dc/elements/1.1/' xmlns:ns1='http://schemas.openxmlformats.org/package/2006/metadata/core-properties' " w:xpath="/ns1:coreProperties[1]/ns0:creator[1]" w:storeItemID="{6C3C8BC8-F283-45AE-878A-BAB7291924A1}"/>
                                     <w:text/>
                                   </w:sdtPr>
-                                  <w:sdtEndPr/>
                                   <w:sdtContent>
                                     <w:p>
                                       <w:pPr>
@@ -149,6 +149,12 @@
                                           <w:color w:val="FFFFFF" w:themeColor="background1"/>
                                         </w:rPr>
                                       </w:pPr>
+                                      <w:r>
+                                        <w:rPr>
+                                          <w:color w:val="FFFFFF" w:themeColor="background1"/>
+                                        </w:rPr>
+                                        <w:t xml:space="preserve">By: </w:t>
+                                      </w:r>
                                       <w:r>
                                         <w:rPr>
                                           <w:color w:val="FFFFFF" w:themeColor="background1"/>
@@ -164,8 +170,8 @@
                                     <w:spacing w:before="120"/>
                                     <w:jc w:val="center"/>
                                     <w:rPr>
+                                      <w:rStyle w:val="Hyperlink"/>
                                       <w:caps/>
-                                      <w:color w:val="FFFFFF" w:themeColor="background1"/>
                                     </w:rPr>
                                   </w:pPr>
                                   <w:r>
@@ -191,16 +197,19 @@
                                     <w:spacing w:before="120"/>
                                     <w:jc w:val="center"/>
                                     <w:rPr>
-                                      <w:color w:val="FFFFFF" w:themeColor="background1"/>
+                                      <w:caps/>
                                     </w:rPr>
                                   </w:pPr>
                                   <w:r>
                                     <w:rPr>
+                                      <w:rStyle w:val="Hyperlink"/>
                                       <w:caps/>
-                                      <w:color w:val="FFFFFF" w:themeColor="background1"/>
+                                      <w:color w:val="auto"/>
+                                      <w:u w:val="none"/>
                                     </w:rPr>
-                                    <w:t>UPDATED: fEB. 2015</w:t>
+                                    <w:t>Updated: March 2015</w:t>
                                   </w:r>
+                                  <w:bookmarkEnd w:id="0"/>
                                 </w:p>
                               </w:txbxContent>
                             </wps:txbx>
@@ -261,7 +270,6 @@
                                     <w:dataBinding w:prefixMappings="xmlns:ns0='http://purl.org/dc/elements/1.1/' xmlns:ns1='http://schemas.openxmlformats.org/package/2006/metadata/core-properties' " w:xpath="/ns1:coreProperties[1]/ns0:title[1]" w:storeItemID="{6C3C8BC8-F283-45AE-878A-BAB7291924A1}"/>
                                     <w:text/>
                                   </w:sdtPr>
-                                  <w:sdtEndPr/>
                                   <w:sdtContent>
                                     <w:p>
                                       <w:pPr>
@@ -311,11 +319,12 @@
               </mc:Choice>
               <mc:Fallback>
                 <w:pict>
-                  <v:group id="Group 193" o:spid="_x0000_s1026" style="position:absolute;margin-left:0;margin-top:0;width:540.55pt;height:718.4pt;z-index:-251639808;mso-width-percent:882;mso-height-percent:909;mso-position-horizontal:center;mso-position-horizontal-relative:page;mso-position-vertical:center;mso-position-vertical-relative:page;mso-width-percent:882;mso-height-percent:909" coordsize="68648,91235" o:gfxdata="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">
+                  <v:group w14:anchorId="0C50FA9C" id="Group 193" o:spid="_x0000_s1026" style="position:absolute;margin-left:0;margin-top:0;width:540.55pt;height:718.4pt;z-index:-251639808;mso-width-percent:882;mso-height-percent:909;mso-position-horizontal:center;mso-position-horizontal-relative:page;mso-position-vertical:center;mso-position-vertical-relative:page;mso-width-percent:882;mso-height-percent:909" coordsize="68648,91235" o:gfxdata="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">
                     <v:rect id="Rectangle 194" o:spid="_x0000_s1027" style="position:absolute;width:68580;height:13716;visibility:visible;mso-wrap-style:square;v-text-anchor:middle" o:gfxdata="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" fillcolor="#5b9bd5 [3204]" stroked="f" strokeweight="1pt"/>
                     <v:rect id="Rectangle 195" o:spid="_x0000_s1028" style="position:absolute;top:40943;width:68580;height:50292;visibility:visible;mso-wrap-style:square;v-text-anchor:bottom" o:gfxdata="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" fillcolor="#5b9bd5 [3204]" stroked="f" strokeweight="1pt">
                       <v:textbox inset="36pt,57.6pt,36pt,36pt">
                         <w:txbxContent>
+                          <w:bookmarkStart w:id="1" w:name="_GoBack" w:displacedByCustomXml="next"/>
                           <w:sdt>
                             <w:sdtPr>
                               <w:rPr>
@@ -341,6 +350,12 @@
                                   <w:rPr>
                                     <w:color w:val="FFFFFF" w:themeColor="background1"/>
                                   </w:rPr>
+                                  <w:t xml:space="preserve">By: </w:t>
+                                </w:r>
+                                <w:r>
+                                  <w:rPr>
+                                    <w:color w:val="FFFFFF" w:themeColor="background1"/>
+                                  </w:rPr>
                                   <w:t>Mary Jo Webster</w:t>
                                 </w:r>
                               </w:p>
@@ -352,8 +367,8 @@
                               <w:spacing w:before="120"/>
                               <w:jc w:val="center"/>
                               <w:rPr>
+                                <w:rStyle w:val="Hyperlink"/>
                                 <w:caps/>
-                                <w:color w:val="FFFFFF" w:themeColor="background1"/>
                               </w:rPr>
                             </w:pPr>
                             <w:r>
@@ -379,16 +394,19 @@
                               <w:spacing w:before="120"/>
                               <w:jc w:val="center"/>
                               <w:rPr>
-                                <w:color w:val="FFFFFF" w:themeColor="background1"/>
+                                <w:caps/>
                               </w:rPr>
                             </w:pPr>
                             <w:r>
                               <w:rPr>
+                                <w:rStyle w:val="Hyperlink"/>
                                 <w:caps/>
-                                <w:color w:val="FFFFFF" w:themeColor="background1"/>
+                                <w:color w:val="auto"/>
+                                <w:u w:val="none"/>
                               </w:rPr>
-                              <w:t>UPDATED: fEB. 2015</w:t>
+                              <w:t>Updated: March 2015</w:t>
                             </w:r>
+                            <w:bookmarkEnd w:id="1"/>
                           </w:p>
                         </w:txbxContent>
                       </v:textbox>
@@ -446,95 +464,6 @@
                     </v:shape>
                     <w10:wrap anchorx="page" anchory="page"/>
                   </v:group>
-                </w:pict>
-              </mc:Fallback>
-            </mc:AlternateContent>
-          </w:r>
-          <w:r>
-            <w:rPr>
-              <w:noProof/>
-            </w:rPr>
-            <mc:AlternateContent>
-              <mc:Choice Requires="wps">
-                <w:drawing>
-                  <wp:anchor distT="0" distB="0" distL="114300" distR="114300" simplePos="0" relativeHeight="251678720" behindDoc="0" locked="0" layoutInCell="1" allowOverlap="1" wp14:anchorId="6CF01114" wp14:editId="50CC1936">
-                    <wp:simplePos x="0" y="0"/>
-                    <wp:positionH relativeFrom="column">
-                      <wp:posOffset>-532130</wp:posOffset>
-                    </wp:positionH>
-                    <wp:positionV relativeFrom="paragraph">
-                      <wp:posOffset>152400</wp:posOffset>
-                    </wp:positionV>
-                    <wp:extent cx="6852920" cy="9142730"/>
-                    <wp:effectExtent l="0" t="0" r="24130" b="20320"/>
-                    <wp:wrapNone/>
-                    <wp:docPr id="36" name="Text Box 36"/>
-                    <wp:cNvGraphicFramePr/>
-                    <a:graphic xmlns:a="http://schemas.openxmlformats.org/drawingml/2006/main">
-                      <a:graphicData uri="http://schemas.microsoft.com/office/word/2010/wordprocessingShape">
-                        <wps:wsp>
-                          <wps:cNvSpPr txBox="1"/>
-                          <wps:spPr>
-                            <a:xfrm>
-                              <a:off x="0" y="0"/>
-                              <a:ext cx="1828800" cy="1828800"/>
-                            </a:xfrm>
-                            <a:prstGeom prst="rect">
-                              <a:avLst/>
-                            </a:prstGeom>
-                            <a:noFill/>
-                            <a:ln w="6350">
-                              <a:solidFill>
-                                <a:prstClr val="black"/>
-                              </a:solidFill>
-                            </a:ln>
-                            <a:effectLst/>
-                          </wps:spPr>
-                          <wps:txbx>
-                            <w:txbxContent>
-                              <w:p>
-                                <w:pPr>
-                                  <w:pStyle w:val="NoSpacing"/>
-                                  <w:spacing w:before="120"/>
-                                  <w:jc w:val="center"/>
-                                  <w:rPr>
-                                    <w:color w:val="FFFFFF" w:themeColor="background1"/>
-                                  </w:rPr>
-                                </w:pPr>
-                              </w:p>
-                            </w:txbxContent>
-                          </wps:txbx>
-                          <wps:bodyPr rot="0" spcFirstLastPara="0" vertOverflow="overflow" horzOverflow="overflow" vert="horz" wrap="square" lIns="91440" tIns="45720" rIns="91440" bIns="45720" numCol="1" spcCol="0" rtlCol="0" fromWordArt="0" anchor="t" anchorCtr="0" forceAA="0" compatLnSpc="1">
-                            <a:prstTxWarp prst="textNoShape">
-                              <a:avLst/>
-                            </a:prstTxWarp>
-                            <a:noAutofit/>
-                          </wps:bodyPr>
-                        </wps:wsp>
-                      </a:graphicData>
-                    </a:graphic>
-                  </wp:anchor>
-                </w:drawing>
-              </mc:Choice>
-              <mc:Fallback>
-                <w:pict>
-                  <v:shape w14:anchorId="6CF01114" id="Text Box 36" o:spid="_x0000_s1030" type="#_x0000_t202" style="position:absolute;margin-left:-41.9pt;margin-top:12pt;width:539.6pt;height:719.9pt;z-index:251678720;visibility:visible;mso-wrap-style:square;mso-wrap-distance-left:9pt;mso-wrap-distance-top:0;mso-wrap-distance-right:9pt;mso-wrap-distance-bottom:0;mso-position-horizontal:absolute;mso-position-horizontal-relative:text;mso-position-vertical:absolute;mso-position-vertical-relative:text;v-text-anchor:top" o:gfxdata="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" filled="f" strokeweight=".5pt">
-                    <v:fill o:detectmouseclick="t"/>
-                    <v:textbox>
-                      <w:txbxContent>
-                        <w:p>
-                          <w:pPr>
-                            <w:pStyle w:val="NoSpacing"/>
-                            <w:spacing w:before="120"/>
-                            <w:jc w:val="center"/>
-                            <w:rPr>
-                              <w:color w:val="FFFFFF" w:themeColor="background1"/>
-                            </w:rPr>
-                          </w:pPr>
-                        </w:p>
-                      </w:txbxContent>
-                    </v:textbox>
-                  </v:shape>
                 </w:pict>
               </mc:Fallback>
             </mc:AlternateContent>
@@ -614,7 +543,6 @@
                                     <w:szCs w:val="28"/>
                                   </w:rPr>
                                 </w:pPr>
-                                <w:bookmarkStart w:id="0" w:name="_GoBack"/>
                                 <w:r>
                                   <w:rPr>
                                     <w:sz w:val="28"/>
@@ -812,20 +740,24 @@
                                     <w:szCs w:val="28"/>
                                   </w:rPr>
                                 </w:pPr>
-                                <w:hyperlink r:id="rId10" w:tgtFrame="_blank" w:history="1">
-                                  <w:r>
-                                    <w:rPr>
-                                      <w:rStyle w:val="Hyperlink"/>
-                                      <w:rFonts w:ascii="Arial" w:hAnsi="Arial" w:cs="Arial"/>
-                                      <w:color w:val="1155CC"/>
-                                      <w:sz w:val="19"/>
-                                      <w:szCs w:val="19"/>
-                                      <w:shd w:val="clear" w:color="auto" w:fill="FFFFFF"/>
-                                    </w:rPr>
-                                    <w:t>https://mjwebster.github.io/DataJ/spreadsheets/ExcelMagic.xlsx</w:t>
-                                  </w:r>
-                                </w:hyperlink>
-                                <w:bookmarkEnd w:id="0"/>
+                                <w:r>
+                                  <w:rPr>
+                                    <w:rFonts w:ascii="Arial" w:hAnsi="Arial" w:cs="Arial"/>
+                                    <w:sz w:val="19"/>
+                                    <w:szCs w:val="19"/>
+                                    <w:shd w:val="clear" w:color="auto" w:fill="FFFFFF"/>
+                                  </w:rPr>
+                                  <w:t>https://mjwebster.github.io/Da</w:t>
+                                </w:r>
+                                <w:r>
+                                  <w:rPr>
+                                    <w:rFonts w:ascii="Arial" w:hAnsi="Arial" w:cs="Arial"/>
+                                    <w:sz w:val="19"/>
+                                    <w:szCs w:val="19"/>
+                                    <w:shd w:val="clear" w:color="auto" w:fill="FFFFFF"/>
+                                  </w:rPr>
+                                  <w:t>taJ</w:t>
+                                </w:r>
                               </w:p>
                             </w:txbxContent>
                           </wps:txbx>
@@ -849,11 +781,7 @@
               </mc:Choice>
               <mc:Fallback>
                 <w:pict>
-                  <v:shapetype id="_x0000_t202" coordsize="21600,21600" o:spt="202" path="m,l,21600r21600,l21600,xe">
-                    <v:stroke joinstyle="miter"/>
-                    <v:path gradientshapeok="t" o:connecttype="rect"/>
-                  </v:shapetype>
-                  <v:shape id="Text Box 37" o:spid="_x0000_s1031" type="#_x0000_t202" style="position:absolute;margin-left:0;margin-top:336.5pt;width:291.75pt;height:261.75pt;z-index:251679744;visibility:visible;mso-wrap-style:square;mso-width-percent:0;mso-height-percent:0;mso-wrap-distance-left:9pt;mso-wrap-distance-top:0;mso-wrap-distance-right:9pt;mso-wrap-distance-bottom:0;mso-position-horizontal:center;mso-position-horizontal-relative:margin;mso-position-vertical:absolute;mso-position-vertical-relative:text;mso-width-percent:0;mso-height-percent:0;mso-width-relative:margin;mso-height-relative:margin;v-text-anchor:top" o:gfxdata="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" fillcolor="white [3201]" strokeweight=".5pt">
+                  <v:shape id="Text Box 37" o:spid="_x0000_s1030" type="#_x0000_t202" style="position:absolute;margin-left:0;margin-top:336.5pt;width:291.75pt;height:261.75pt;z-index:251679744;visibility:visible;mso-wrap-style:square;mso-width-percent:0;mso-height-percent:0;mso-wrap-distance-left:9pt;mso-wrap-distance-top:0;mso-wrap-distance-right:9pt;mso-wrap-distance-bottom:0;mso-position-horizontal:center;mso-position-horizontal-relative:margin;mso-position-vertical:absolute;mso-position-vertical-relative:text;mso-width-percent:0;mso-height-percent:0;mso-width-relative:margin;mso-height-relative:margin;v-text-anchor:top" o:gfxdata="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" fillcolor="white [3201]" strokeweight=".5pt">
                     <v:textbox>
                       <w:txbxContent>
                         <w:p>
@@ -863,7 +791,6 @@
                               <w:szCs w:val="28"/>
                             </w:rPr>
                           </w:pPr>
-                          <w:bookmarkStart w:id="1" w:name="_GoBack"/>
                           <w:r>
                             <w:rPr>
                               <w:sz w:val="28"/>
@@ -1061,20 +988,24 @@
                               <w:szCs w:val="28"/>
                             </w:rPr>
                           </w:pPr>
-                          <w:hyperlink r:id="rId11" w:tgtFrame="_blank" w:history="1">
-                            <w:r>
-                              <w:rPr>
-                                <w:rStyle w:val="Hyperlink"/>
-                                <w:rFonts w:ascii="Arial" w:hAnsi="Arial" w:cs="Arial"/>
-                                <w:color w:val="1155CC"/>
-                                <w:sz w:val="19"/>
-                                <w:szCs w:val="19"/>
-                                <w:shd w:val="clear" w:color="auto" w:fill="FFFFFF"/>
-                              </w:rPr>
-                              <w:t>https://mjwebster.github.io/DataJ/spreadsheets/ExcelMagic.xlsx</w:t>
-                            </w:r>
-                          </w:hyperlink>
-                          <w:bookmarkEnd w:id="1"/>
+                          <w:r>
+                            <w:rPr>
+                              <w:rFonts w:ascii="Arial" w:hAnsi="Arial" w:cs="Arial"/>
+                              <w:sz w:val="19"/>
+                              <w:szCs w:val="19"/>
+                              <w:shd w:val="clear" w:color="auto" w:fill="FFFFFF"/>
+                            </w:rPr>
+                            <w:t>https://mjwebster.github.io/Da</w:t>
+                          </w:r>
+                          <w:r>
+                            <w:rPr>
+                              <w:rFonts w:ascii="Arial" w:hAnsi="Arial" w:cs="Arial"/>
+                              <w:sz w:val="19"/>
+                              <w:szCs w:val="19"/>
+                              <w:shd w:val="clear" w:color="auto" w:fill="FFFFFF"/>
+                            </w:rPr>
+                            <w:t>taJ</w:t>
+                          </w:r>
                         </w:p>
                       </w:txbxContent>
                     </v:textbox>
@@ -1609,7 +1540,7 @@
                     </pic:cNvPicPr>
                   </pic:nvPicPr>
                   <pic:blipFill>
-                    <a:blip r:embed="rId12">
+                    <a:blip r:embed="rId10">
                       <a:extLst>
                         <a:ext uri="{28A0092B-C50C-407E-A947-70E740481C1C}">
                           <a14:useLocalDpi xmlns:a14="http://schemas.microsoft.com/office/drawing/2010/main" val="0"/>
@@ -1955,7 +1886,7 @@
                     </pic:cNvPicPr>
                   </pic:nvPicPr>
                   <pic:blipFill>
-                    <a:blip r:embed="rId13">
+                    <a:blip r:embed="rId11">
                       <a:extLst>
                         <a:ext uri="{28A0092B-C50C-407E-A947-70E740481C1C}">
                           <a14:useLocalDpi xmlns:a14="http://schemas.microsoft.com/office/drawing/2010/main" val="0"/>
@@ -5067,7 +4998,7 @@
                     </pic:cNvPicPr>
                   </pic:nvPicPr>
                   <pic:blipFill>
-                    <a:blip r:embed="rId14">
+                    <a:blip r:embed="rId12">
                       <a:extLst>
                         <a:ext uri="{28A0092B-C50C-407E-A947-70E740481C1C}">
                           <a14:useLocalDpi xmlns:a14="http://schemas.microsoft.com/office/drawing/2010/main" val="0"/>
@@ -5345,7 +5276,7 @@
                     </pic:cNvPicPr>
                   </pic:nvPicPr>
                   <pic:blipFill>
-                    <a:blip r:embed="rId15">
+                    <a:blip r:embed="rId13">
                       <a:extLst>
                         <a:ext uri="{28A0092B-C50C-407E-A947-70E740481C1C}">
                           <a14:useLocalDpi xmlns:a14="http://schemas.microsoft.com/office/drawing/2010/main" val="0"/>
@@ -5500,7 +5431,7 @@
                     </pic:cNvPicPr>
                   </pic:nvPicPr>
                   <pic:blipFill>
-                    <a:blip r:embed="rId16">
+                    <a:blip r:embed="rId14">
                       <a:extLst>
                         <a:ext uri="{28A0092B-C50C-407E-A947-70E740481C1C}">
                           <a14:useLocalDpi xmlns:a14="http://schemas.microsoft.com/office/drawing/2010/main" val="0"/>
@@ -5979,7 +5910,7 @@
                     </pic:cNvPicPr>
                   </pic:nvPicPr>
                   <pic:blipFill>
-                    <a:blip r:embed="rId17">
+                    <a:blip r:embed="rId15">
                       <a:extLst>
                         <a:ext uri="{28A0092B-C50C-407E-A947-70E740481C1C}">
                           <a14:useLocalDpi xmlns:a14="http://schemas.microsoft.com/office/drawing/2010/main" val="0"/>
@@ -6251,7 +6182,7 @@
                     </pic:cNvPicPr>
                   </pic:nvPicPr>
                   <pic:blipFill>
-                    <a:blip r:embed="rId18">
+                    <a:blip r:embed="rId16">
                       <a:extLst>
                         <a:ext uri="{28A0092B-C50C-407E-A947-70E740481C1C}">
                           <a14:useLocalDpi xmlns:a14="http://schemas.microsoft.com/office/drawing/2010/main" val="0"/>
@@ -6427,7 +6358,7 @@
                     <pic:cNvPicPr/>
                   </pic:nvPicPr>
                   <pic:blipFill>
-                    <a:blip r:embed="rId19">
+                    <a:blip r:embed="rId17">
                       <a:extLst>
                         <a:ext uri="{28A0092B-C50C-407E-A947-70E740481C1C}">
                           <a14:useLocalDpi xmlns:a14="http://schemas.microsoft.com/office/drawing/2010/main" val="0"/>
@@ -6847,7 +6778,7 @@
                     </pic:cNvPicPr>
                   </pic:nvPicPr>
                   <pic:blipFill>
-                    <a:blip r:embed="rId20">
+                    <a:blip r:embed="rId18">
                       <a:extLst>
                         <a:ext uri="{28A0092B-C50C-407E-A947-70E740481C1C}">
                           <a14:useLocalDpi xmlns:a14="http://schemas.microsoft.com/office/drawing/2010/main" val="0"/>
@@ -7264,7 +7195,7 @@
                     </pic:cNvPicPr>
                   </pic:nvPicPr>
                   <pic:blipFill>
-                    <a:blip r:embed="rId21">
+                    <a:blip r:embed="rId19">
                       <a:extLst>
                         <a:ext uri="{28A0092B-C50C-407E-A947-70E740481C1C}">
                           <a14:useLocalDpi xmlns:a14="http://schemas.microsoft.com/office/drawing/2010/main" val="0"/>
@@ -7638,34 +7569,103 @@
           <w:bCs/>
           <w:sz w:val="24"/>
         </w:rPr>
-        <w:t xml:space="preserve">So for this we’re going to need 3 IF statements. </w:t>
-      </w:r>
-    </w:p>
-    <w:p>
-      <w:pPr>
-        <w:rPr>
-          <w:rFonts w:ascii="Calibri" w:hAnsi="Calibri"/>
-          <w:bCs/>
-          <w:sz w:val="24"/>
-        </w:rPr>
-      </w:pPr>
-    </w:p>
-    <w:p>
-      <w:pPr>
-        <w:rPr>
-          <w:rFonts w:ascii="Calibri" w:hAnsi="Calibri"/>
-          <w:bCs/>
-          <w:sz w:val="24"/>
-        </w:rPr>
-      </w:pPr>
-      <w:r>
-        <w:rPr>
-          <w:rFonts w:ascii="Calibri" w:hAnsi="Calibri"/>
-          <w:bCs/>
-          <w:sz w:val="24"/>
-        </w:rPr>
-        <w:t xml:space="preserve">When you nest an IF statement, you can put it in either the True spot or the False spot. Which one you use is really going to depend on how you set your criteria.  Just make sure you are covering all the possible outcomes. As you’ll see when we get to the end of our formula, we’re going to add a “false” that will essentially be the catch-all for any values that don’t meet any of the criteria in our IF statements. That will be a good way for you to see whether </w:t>
-      </w:r>
+        <w:t xml:space="preserve">So for this we’re going to need </w:t>
+      </w:r>
+      <w:r>
+        <w:rPr>
+          <w:rFonts w:ascii="Calibri" w:hAnsi="Calibri"/>
+          <w:bCs/>
+          <w:sz w:val="24"/>
+        </w:rPr>
+        <w:t>2 IF statements.</w:t>
+      </w:r>
+      <w:r>
+        <w:rPr>
+          <w:rFonts w:ascii="Calibri" w:hAnsi="Calibri"/>
+          <w:bCs/>
+          <w:sz w:val="24"/>
+        </w:rPr>
+        <w:t xml:space="preserve"> </w:t>
+      </w:r>
+    </w:p>
+    <w:p>
+      <w:pPr>
+        <w:rPr>
+          <w:rFonts w:ascii="Calibri" w:hAnsi="Calibri"/>
+          <w:bCs/>
+          <w:sz w:val="24"/>
+        </w:rPr>
+      </w:pPr>
+    </w:p>
+    <w:p>
+      <w:pPr>
+        <w:rPr>
+          <w:rFonts w:ascii="Calibri" w:hAnsi="Calibri"/>
+          <w:bCs/>
+          <w:sz w:val="24"/>
+        </w:rPr>
+      </w:pPr>
+      <w:r>
+        <w:rPr>
+          <w:rFonts w:ascii="Calibri" w:hAnsi="Calibri"/>
+          <w:bCs/>
+          <w:sz w:val="24"/>
+        </w:rPr>
+        <w:t xml:space="preserve">When you nest an IF statement, you can put it in either the True spot or the False spot. Which one you use is really going to depend on how you set your criteria.  Just make sure you are covering all the possible outcomes. </w:t>
+      </w:r>
+    </w:p>
+    <w:p>
+      <w:pPr>
+        <w:rPr>
+          <w:rFonts w:ascii="Calibri" w:hAnsi="Calibri"/>
+          <w:bCs/>
+          <w:sz w:val="24"/>
+        </w:rPr>
+      </w:pPr>
+    </w:p>
+    <w:p>
+      <w:pPr>
+        <w:rPr>
+          <w:rFonts w:ascii="Calibri" w:hAnsi="Calibri"/>
+          <w:bCs/>
+          <w:sz w:val="24"/>
+        </w:rPr>
+      </w:pPr>
+    </w:p>
+    <w:p>
+      <w:pPr>
+        <w:rPr>
+          <w:rFonts w:ascii="Calibri" w:hAnsi="Calibri"/>
+          <w:bCs/>
+          <w:sz w:val="24"/>
+        </w:rPr>
+      </w:pPr>
+      <w:r>
+        <w:rPr>
+          <w:rFonts w:ascii="Calibri" w:hAnsi="Calibri"/>
+          <w:bCs/>
+          <w:sz w:val="24"/>
+        </w:rPr>
+        <w:t>For this data, let’s start by looking at the first IF statement….I’ve left the false portion blank for now:</w:t>
+      </w:r>
+    </w:p>
+    <w:p>
+      <w:pPr>
+        <w:rPr>
+          <w:rFonts w:ascii="Calibri" w:hAnsi="Calibri"/>
+          <w:bCs/>
+          <w:sz w:val="24"/>
+        </w:rPr>
+      </w:pPr>
+    </w:p>
+    <w:p>
+      <w:pPr>
+        <w:rPr>
+          <w:rFonts w:ascii="Calibri" w:hAnsi="Calibri"/>
+          <w:bCs/>
+          <w:sz w:val="24"/>
+        </w:rPr>
+      </w:pPr>
       <w:proofErr w:type="gramStart"/>
       <w:r>
         <w:rPr>
@@ -7673,7 +7673,7 @@
           <w:bCs/>
           <w:sz w:val="24"/>
         </w:rPr>
-        <w:t>your</w:t>
+        <w:t>IF(</w:t>
       </w:r>
       <w:proofErr w:type="gramEnd"/>
       <w:r>
@@ -7682,33 +7682,59 @@
           <w:bCs/>
           <w:sz w:val="24"/>
         </w:rPr>
-        <w:t xml:space="preserve"> IF statement is constructed incorrectly. </w:t>
-      </w:r>
-    </w:p>
-    <w:p>
-      <w:pPr>
-        <w:rPr>
-          <w:rFonts w:ascii="Calibri" w:hAnsi="Calibri"/>
-          <w:bCs/>
-          <w:sz w:val="24"/>
-        </w:rPr>
-      </w:pPr>
-    </w:p>
-    <w:p>
-      <w:pPr>
-        <w:rPr>
-          <w:rFonts w:ascii="Calibri" w:hAnsi="Calibri"/>
-          <w:bCs/>
-          <w:sz w:val="24"/>
-        </w:rPr>
-      </w:pPr>
-      <w:r>
-        <w:rPr>
-          <w:rFonts w:ascii="Calibri" w:hAnsi="Calibri"/>
-          <w:bCs/>
-          <w:sz w:val="24"/>
-        </w:rPr>
-        <w:t>For this data, let’s start by looking at the first IF statement….I’ve left the false portion blank for now:</w:t>
+        <w:t>c8&gt;=90, “Excellent”, ………….)</w:t>
+      </w:r>
+    </w:p>
+    <w:p>
+      <w:pPr>
+        <w:rPr>
+          <w:rFonts w:ascii="Calibri" w:hAnsi="Calibri"/>
+          <w:bCs/>
+          <w:sz w:val="24"/>
+        </w:rPr>
+      </w:pPr>
+    </w:p>
+    <w:p>
+      <w:pPr>
+        <w:rPr>
+          <w:rFonts w:ascii="Calibri" w:hAnsi="Calibri"/>
+          <w:bCs/>
+          <w:sz w:val="24"/>
+        </w:rPr>
+      </w:pPr>
+      <w:r>
+        <w:rPr>
+          <w:rFonts w:ascii="Calibri" w:hAnsi="Calibri"/>
+          <w:bCs/>
+          <w:sz w:val="24"/>
+        </w:rPr>
+        <w:t xml:space="preserve">So that is going to cover all the scores at or above 90. Now we need to deal with everything below that. To make this simple, let’s have the second one deal with the bottom group – everything below 50. </w:t>
+      </w:r>
+    </w:p>
+    <w:p>
+      <w:pPr>
+        <w:rPr>
+          <w:rFonts w:ascii="Calibri" w:hAnsi="Calibri"/>
+          <w:bCs/>
+          <w:sz w:val="24"/>
+        </w:rPr>
+      </w:pPr>
+    </w:p>
+    <w:p>
+      <w:pPr>
+        <w:rPr>
+          <w:rFonts w:ascii="Calibri" w:hAnsi="Calibri"/>
+          <w:bCs/>
+          <w:sz w:val="24"/>
+        </w:rPr>
+      </w:pPr>
+      <w:r>
+        <w:rPr>
+          <w:rFonts w:ascii="Calibri" w:hAnsi="Calibri"/>
+          <w:bCs/>
+          <w:sz w:val="24"/>
+        </w:rPr>
+        <w:t>The second IF statement would be like this:</w:t>
       </w:r>
     </w:p>
     <w:p>
@@ -7744,157 +7770,93 @@
           <w:bCs/>
           <w:sz w:val="24"/>
         </w:rPr>
-        <w:t>c8&gt;=90, “Excellent”, ………….)</w:t>
-      </w:r>
-    </w:p>
-    <w:p>
-      <w:pPr>
-        <w:rPr>
-          <w:rFonts w:ascii="Calibri" w:hAnsi="Calibri"/>
-          <w:bCs/>
-          <w:sz w:val="24"/>
-        </w:rPr>
-      </w:pPr>
-    </w:p>
-    <w:p>
-      <w:pPr>
-        <w:rPr>
-          <w:rFonts w:ascii="Calibri" w:hAnsi="Calibri"/>
-          <w:bCs/>
-          <w:sz w:val="24"/>
-        </w:rPr>
-      </w:pPr>
-      <w:r>
-        <w:rPr>
-          <w:rFonts w:ascii="Calibri" w:hAnsi="Calibri"/>
-          <w:bCs/>
-          <w:sz w:val="24"/>
-        </w:rPr>
-        <w:t>The second IF statement would be like this:</w:t>
-      </w:r>
-    </w:p>
-    <w:p>
-      <w:pPr>
-        <w:rPr>
-          <w:rFonts w:ascii="Calibri" w:hAnsi="Calibri"/>
-          <w:bCs/>
-          <w:sz w:val="24"/>
-        </w:rPr>
-      </w:pPr>
-    </w:p>
-    <w:p>
-      <w:pPr>
-        <w:rPr>
-          <w:rFonts w:ascii="Calibri" w:hAnsi="Calibri"/>
-          <w:bCs/>
-          <w:sz w:val="24"/>
-        </w:rPr>
-      </w:pPr>
-      <w:proofErr w:type="gramStart"/>
-      <w:r>
-        <w:rPr>
-          <w:rFonts w:ascii="Calibri" w:hAnsi="Calibri"/>
-          <w:bCs/>
-          <w:sz w:val="24"/>
-        </w:rPr>
-        <w:t>IF(</w:t>
-      </w:r>
-      <w:proofErr w:type="gramEnd"/>
-      <w:r>
-        <w:rPr>
-          <w:rFonts w:ascii="Calibri" w:hAnsi="Calibri"/>
-          <w:bCs/>
-          <w:sz w:val="24"/>
-        </w:rPr>
-        <w:t>and(c8&gt;=50, c8&lt;90), “Above average”, …………)</w:t>
-      </w:r>
-    </w:p>
-    <w:p>
-      <w:pPr>
-        <w:rPr>
-          <w:rFonts w:ascii="Calibri" w:hAnsi="Calibri"/>
-          <w:bCs/>
-          <w:sz w:val="24"/>
-        </w:rPr>
-      </w:pPr>
-    </w:p>
-    <w:p>
-      <w:pPr>
-        <w:rPr>
-          <w:rFonts w:ascii="Calibri" w:hAnsi="Calibri"/>
-          <w:bCs/>
-          <w:sz w:val="24"/>
-        </w:rPr>
-      </w:pPr>
-      <w:r>
-        <w:rPr>
-          <w:rFonts w:ascii="Calibri" w:hAnsi="Calibri"/>
-          <w:bCs/>
-          <w:sz w:val="24"/>
-        </w:rPr>
-        <w:t>And the third would be like this:</w:t>
-      </w:r>
-    </w:p>
-    <w:p>
-      <w:pPr>
-        <w:rPr>
-          <w:rFonts w:ascii="Calibri" w:hAnsi="Calibri"/>
-          <w:bCs/>
-          <w:sz w:val="24"/>
-        </w:rPr>
-      </w:pPr>
-    </w:p>
-    <w:p>
-      <w:pPr>
-        <w:rPr>
-          <w:rFonts w:ascii="Calibri" w:hAnsi="Calibri"/>
-          <w:bCs/>
-          <w:sz w:val="24"/>
-        </w:rPr>
-      </w:pPr>
-      <w:proofErr w:type="gramStart"/>
-      <w:r>
-        <w:rPr>
-          <w:rFonts w:ascii="Calibri" w:hAnsi="Calibri"/>
-          <w:bCs/>
-          <w:sz w:val="24"/>
-        </w:rPr>
-        <w:t>IF(</w:t>
-      </w:r>
-      <w:proofErr w:type="gramEnd"/>
-      <w:r>
-        <w:rPr>
-          <w:rFonts w:ascii="Calibri" w:hAnsi="Calibri"/>
-          <w:bCs/>
-          <w:sz w:val="24"/>
-        </w:rPr>
-        <w:t>c8&lt;50, “Below average”, “N/A”)</w:t>
-      </w:r>
-    </w:p>
-    <w:p>
-      <w:pPr>
-        <w:rPr>
-          <w:rFonts w:ascii="Calibri" w:hAnsi="Calibri"/>
-          <w:bCs/>
-          <w:sz w:val="24"/>
-        </w:rPr>
-      </w:pPr>
-    </w:p>
-    <w:p>
-      <w:pPr>
-        <w:rPr>
-          <w:rFonts w:ascii="Calibri" w:hAnsi="Calibri"/>
-          <w:bCs/>
-          <w:sz w:val="24"/>
-        </w:rPr>
-      </w:pPr>
-      <w:r>
-        <w:rPr>
-          <w:rFonts w:ascii="Calibri" w:hAnsi="Calibri"/>
-          <w:bCs/>
-          <w:sz w:val="24"/>
-        </w:rPr>
-        <w:t>So now we’re going to put them together by dropping the 2</w:t>
+        <w:t xml:space="preserve">c8&lt;50, “Below average”, </w:t>
+      </w:r>
+      <w:r>
+        <w:rPr>
+          <w:rFonts w:ascii="Calibri" w:hAnsi="Calibri"/>
+          <w:bCs/>
+          <w:sz w:val="24"/>
+        </w:rPr>
+        <w:t>………)</w:t>
+      </w:r>
+    </w:p>
+    <w:p>
+      <w:pPr>
+        <w:rPr>
+          <w:rFonts w:ascii="Calibri" w:hAnsi="Calibri"/>
+          <w:bCs/>
+          <w:sz w:val="24"/>
+        </w:rPr>
+      </w:pPr>
+    </w:p>
+    <w:p>
+      <w:pPr>
+        <w:rPr>
+          <w:rFonts w:ascii="Calibri" w:hAnsi="Calibri"/>
+          <w:bCs/>
+          <w:sz w:val="24"/>
+        </w:rPr>
+      </w:pPr>
+      <w:r>
+        <w:rPr>
+          <w:rFonts w:ascii="Calibri" w:hAnsi="Calibri"/>
+          <w:bCs/>
+          <w:sz w:val="24"/>
+        </w:rPr>
+        <w:t xml:space="preserve">So the only records we haven’t addressed are everything between – the stuff that we want to label as “above average”. We can do that by putting that as the FALSE portion of our second IF statement. </w:t>
+      </w:r>
+    </w:p>
+    <w:p>
+      <w:pPr>
+        <w:rPr>
+          <w:rFonts w:ascii="Calibri" w:hAnsi="Calibri"/>
+          <w:bCs/>
+          <w:sz w:val="24"/>
+        </w:rPr>
+      </w:pPr>
+    </w:p>
+    <w:p>
+      <w:pPr>
+        <w:rPr>
+          <w:rFonts w:ascii="Calibri" w:hAnsi="Calibri"/>
+          <w:bCs/>
+          <w:sz w:val="24"/>
+        </w:rPr>
+      </w:pPr>
+      <w:r>
+        <w:rPr>
+          <w:rFonts w:ascii="Calibri" w:hAnsi="Calibri"/>
+          <w:bCs/>
+          <w:sz w:val="24"/>
+        </w:rPr>
+        <w:t>Let’s put it together and then I’ll explain:</w:t>
+      </w:r>
+    </w:p>
+    <w:p>
+      <w:pPr>
+        <w:rPr>
+          <w:rFonts w:ascii="Calibri" w:hAnsi="Calibri"/>
+          <w:bCs/>
+          <w:sz w:val="24"/>
+        </w:rPr>
+      </w:pPr>
+    </w:p>
+    <w:p>
+      <w:pPr>
+        <w:rPr>
+          <w:rFonts w:ascii="Calibri" w:hAnsi="Calibri"/>
+          <w:bCs/>
+          <w:sz w:val="24"/>
+        </w:rPr>
+      </w:pPr>
+      <w:r>
+        <w:rPr>
+          <w:rFonts w:ascii="Calibri" w:hAnsi="Calibri"/>
+          <w:bCs/>
+          <w:sz w:val="24"/>
+        </w:rPr>
+        <w:t>I’ve color-coded the parts to make it easier to see – blue is the 1</w:t>
       </w:r>
       <w:r>
         <w:rPr>
@@ -7903,23 +7865,6 @@
           <w:sz w:val="24"/>
           <w:vertAlign w:val="superscript"/>
         </w:rPr>
-        <w:t>nd</w:t>
-      </w:r>
-      <w:r>
-        <w:rPr>
-          <w:rFonts w:ascii="Calibri" w:hAnsi="Calibri"/>
-          <w:bCs/>
-          <w:sz w:val="24"/>
-        </w:rPr>
-        <w:t xml:space="preserve"> IF statement into the False portion of the 1</w:t>
-      </w:r>
-      <w:r>
-        <w:rPr>
-          <w:rFonts w:ascii="Calibri" w:hAnsi="Calibri"/>
-          <w:bCs/>
-          <w:sz w:val="24"/>
-          <w:vertAlign w:val="superscript"/>
-        </w:rPr>
         <w:t>st</w:t>
       </w:r>
       <w:r>
@@ -7928,84 +7873,15 @@
           <w:bCs/>
           <w:sz w:val="24"/>
         </w:rPr>
-        <w:t xml:space="preserve"> IF statement. And then dropping the 3</w:t>
-      </w:r>
-      <w:r>
-        <w:rPr>
-          <w:rFonts w:ascii="Calibri" w:hAnsi="Calibri"/>
-          <w:bCs/>
-          <w:sz w:val="24"/>
-          <w:vertAlign w:val="superscript"/>
-        </w:rPr>
-        <w:t>rd</w:t>
-      </w:r>
-      <w:r>
-        <w:rPr>
-          <w:rFonts w:ascii="Calibri" w:hAnsi="Calibri"/>
-          <w:bCs/>
-          <w:sz w:val="24"/>
-        </w:rPr>
-        <w:t xml:space="preserve"> IF statement into the false portion of the 2</w:t>
-      </w:r>
-      <w:r>
-        <w:rPr>
-          <w:rFonts w:ascii="Calibri" w:hAnsi="Calibri"/>
-          <w:bCs/>
-          <w:sz w:val="24"/>
-          <w:vertAlign w:val="superscript"/>
-        </w:rPr>
-        <w:t>nd</w:t>
-      </w:r>
-      <w:r>
-        <w:rPr>
-          <w:rFonts w:ascii="Calibri" w:hAnsi="Calibri"/>
-          <w:bCs/>
-          <w:sz w:val="24"/>
-        </w:rPr>
-        <w:t xml:space="preserve"> IF statement</w:t>
-      </w:r>
-    </w:p>
-    <w:p>
-      <w:pPr>
-        <w:rPr>
-          <w:rFonts w:ascii="Calibri" w:hAnsi="Calibri"/>
-          <w:bCs/>
-          <w:sz w:val="24"/>
-        </w:rPr>
-      </w:pPr>
-    </w:p>
-    <w:p>
-      <w:pPr>
-        <w:rPr>
-          <w:rFonts w:ascii="Calibri" w:hAnsi="Calibri"/>
-          <w:bCs/>
-          <w:sz w:val="24"/>
-        </w:rPr>
-      </w:pPr>
-      <w:r>
-        <w:rPr>
-          <w:rFonts w:ascii="Calibri" w:hAnsi="Calibri"/>
-          <w:bCs/>
-          <w:sz w:val="24"/>
-        </w:rPr>
-        <w:t>I’ve color-coded the parts to make it easier to see – blue is the 1</w:t>
-      </w:r>
-      <w:r>
-        <w:rPr>
-          <w:rFonts w:ascii="Calibri" w:hAnsi="Calibri"/>
-          <w:bCs/>
-          <w:sz w:val="24"/>
-          <w:vertAlign w:val="superscript"/>
-        </w:rPr>
-        <w:t>st</w:t>
-      </w:r>
-      <w:r>
-        <w:rPr>
-          <w:rFonts w:ascii="Calibri" w:hAnsi="Calibri"/>
-          <w:bCs/>
-          <w:sz w:val="24"/>
-        </w:rPr>
-        <w:t xml:space="preserve"> statement, orange is the second and green is the third.</w:t>
+        <w:t xml:space="preserve"> statement, </w:t>
+      </w:r>
+      <w:r>
+        <w:rPr>
+          <w:rFonts w:ascii="Calibri" w:hAnsi="Calibri"/>
+          <w:bCs/>
+          <w:sz w:val="24"/>
+        </w:rPr>
+        <w:t>green is the second:</w:t>
       </w:r>
     </w:p>
     <w:p>
@@ -8057,28 +7933,28 @@
         <w:rPr>
           <w:rFonts w:ascii="Calibri" w:hAnsi="Calibri"/>
           <w:bCs/>
-          <w:color w:val="ED7D31" w:themeColor="accent2"/>
-          <w:sz w:val="32"/>
-        </w:rPr>
-        <w:t xml:space="preserve">IF(and(c8&gt;=50, c8&lt;90), “Above average”, </w:t>
-      </w:r>
-      <w:r>
-        <w:rPr>
-          <w:rFonts w:ascii="Calibri" w:hAnsi="Calibri"/>
-          <w:bCs/>
           <w:color w:val="538135" w:themeColor="accent6" w:themeShade="BF"/>
           <w:sz w:val="32"/>
         </w:rPr>
-        <w:t>IF(c8&lt;50, “Below average”, “N/A”)</w:t>
-      </w:r>
-      <w:r>
-        <w:rPr>
-          <w:rFonts w:ascii="Calibri" w:hAnsi="Calibri"/>
-          <w:bCs/>
-          <w:color w:val="ED7D31" w:themeColor="accent2"/>
+        <w:t>IF(c8&lt;50, “Below average”, “</w:t>
+      </w:r>
+      <w:r>
+        <w:rPr>
+          <w:rFonts w:ascii="Calibri" w:hAnsi="Calibri"/>
+          <w:bCs/>
+          <w:color w:val="538135" w:themeColor="accent6" w:themeShade="BF"/>
           <w:sz w:val="32"/>
         </w:rPr>
-        <w:t>)</w:t>
+        <w:t>Above average</w:t>
+      </w:r>
+      <w:r>
+        <w:rPr>
+          <w:rFonts w:ascii="Calibri" w:hAnsi="Calibri"/>
+          <w:bCs/>
+          <w:color w:val="538135" w:themeColor="accent6" w:themeShade="BF"/>
+          <w:sz w:val="32"/>
+        </w:rPr>
+        <w:t>”)</w:t>
       </w:r>
       <w:r>
         <w:rPr>
@@ -8115,7 +7991,33 @@
           <w:bCs/>
           <w:sz w:val="24"/>
         </w:rPr>
-        <w:t xml:space="preserve">At the end will be the two closing parentheses from statements 1 and 2, in reverse order. </w:t>
+        <w:t>So here’s how it’s working….</w:t>
+      </w:r>
+    </w:p>
+    <w:p>
+      <w:pPr>
+        <w:rPr>
+          <w:rFonts w:ascii="Calibri" w:hAnsi="Calibri"/>
+          <w:bCs/>
+          <w:sz w:val="24"/>
+        </w:rPr>
+      </w:pPr>
+    </w:p>
+    <w:p>
+      <w:pPr>
+        <w:rPr>
+          <w:rFonts w:ascii="Calibri" w:hAnsi="Calibri"/>
+          <w:bCs/>
+          <w:sz w:val="24"/>
+        </w:rPr>
+      </w:pPr>
+      <w:r>
+        <w:rPr>
+          <w:rFonts w:ascii="Calibri" w:hAnsi="Calibri"/>
+          <w:bCs/>
+          <w:sz w:val="24"/>
+        </w:rPr>
+        <w:t xml:space="preserve">It first evaluates whether the score is at or above 90. If that is true, it puts “Excellent” in the cell. If that is false, it goes on to the second IF statement and looks to see whether it’s below 50. If that’s true it puts “below average” in the cell. If it’s false, it puts “above average.”   In other words, the ones that are in the above average category failed both the first IF statement criteria and the second IF statement criteria. </w:t>
       </w:r>
     </w:p>
     <w:p>
@@ -8169,7 +8071,7 @@
                     <pic:cNvPicPr/>
                   </pic:nvPicPr>
                   <pic:blipFill>
-                    <a:blip r:embed="rId22">
+                    <a:blip r:embed="rId20">
                       <a:extLst>
                         <a:ext uri="{28A0092B-C50C-407E-A947-70E740481C1C}">
                           <a14:useLocalDpi xmlns:a14="http://schemas.microsoft.com/office/drawing/2010/main" val="0"/>
@@ -8627,6 +8529,7 @@
           <w:rFonts w:ascii="Calibri" w:hAnsi="Calibri"/>
           <w:sz w:val="22"/>
         </w:rPr>
+        <w:lastRenderedPageBreak/>
         <w:t>We’ll need a nested IF statement to do that. Remember that an IF statement is made up of 3 parts – the criteria (Excel calls it the “logical test”), what to do if it’s true, and what to do if it’s false. When you “nest” an IF statement you just drop it into either the true spot or the false spot of the first IF statement.</w:t>
       </w:r>
     </w:p>
@@ -8650,7 +8553,6 @@
           <w:rFonts w:ascii="Calibri" w:hAnsi="Calibri"/>
           <w:sz w:val="22"/>
         </w:rPr>
-        <w:lastRenderedPageBreak/>
         <w:t xml:space="preserve">So in this example, I want to see if the </w:t>
       </w:r>
       <w:proofErr w:type="spellStart"/>
@@ -8820,7 +8722,7 @@
                     <pic:cNvPicPr/>
                   </pic:nvPicPr>
                   <pic:blipFill>
-                    <a:blip r:embed="rId23">
+                    <a:blip r:embed="rId21">
                       <a:extLst>
                         <a:ext uri="{28A0092B-C50C-407E-A947-70E740481C1C}">
                           <a14:useLocalDpi xmlns:a14="http://schemas.microsoft.com/office/drawing/2010/main" val="0"/>
@@ -9209,7 +9111,6 @@
           <w:rFonts w:ascii="Calibri" w:hAnsi="Calibri"/>
           <w:sz w:val="22"/>
         </w:rPr>
-        <w:lastRenderedPageBreak/>
         <w:t>Here’s how the AND fits into an IF statement:</w:t>
       </w:r>
     </w:p>
@@ -9453,7 +9354,7 @@
                     <pic:cNvPicPr/>
                   </pic:nvPicPr>
                   <pic:blipFill>
-                    <a:blip r:embed="rId24">
+                    <a:blip r:embed="rId22">
                       <a:extLst>
                         <a:ext uri="{28A0092B-C50C-407E-A947-70E740481C1C}">
                           <a14:useLocalDpi xmlns:a14="http://schemas.microsoft.com/office/drawing/2010/main" val="0"/>
@@ -9539,7 +9440,15 @@
           <w:rFonts w:ascii="Calibri" w:hAnsi="Calibri"/>
           <w:sz w:val="22"/>
         </w:rPr>
-        <w:t xml:space="preserve">The biggest problem with this data, though, is that the identifying information about the jurisdiction is NOT attached to each row. Each piece of identifying information – name of city or county, whether it’s sheriff, PD or county total, the ID number for the jurisdiction and the population – are listed separately on each of the five rows. </w:t>
+        <w:t xml:space="preserve">The biggest problem with this data, though, is that the identifying information about the jurisdiction is NOT attached to each row. Each piece of identifying information – name of city or </w:t>
+      </w:r>
+      <w:r>
+        <w:rPr>
+          <w:rFonts w:ascii="Calibri" w:hAnsi="Calibri"/>
+          <w:sz w:val="22"/>
+        </w:rPr>
+        <w:lastRenderedPageBreak/>
+        <w:t xml:space="preserve">county, whether it’s sheriff, PD or county total, the ID number for the jurisdiction and the population – are listed separately on each of the five rows. </w:t>
       </w:r>
     </w:p>
     <w:p>
@@ -9585,7 +9494,6 @@
           <w:rFonts w:ascii="Calibri" w:hAnsi="Calibri"/>
           <w:sz w:val="22"/>
         </w:rPr>
-        <w:lastRenderedPageBreak/>
         <w:t>Step 1:</w:t>
       </w:r>
     </w:p>
@@ -9771,7 +9679,7 @@
                     <pic:cNvPicPr/>
                   </pic:nvPicPr>
                   <pic:blipFill>
-                    <a:blip r:embed="rId25">
+                    <a:blip r:embed="rId23">
                       <a:extLst>
                         <a:ext uri="{28A0092B-C50C-407E-A947-70E740481C1C}">
                           <a14:useLocalDpi xmlns:a14="http://schemas.microsoft.com/office/drawing/2010/main" val="0"/>
@@ -9856,7 +9764,7 @@
                     <pic:cNvPicPr/>
                   </pic:nvPicPr>
                   <pic:blipFill>
-                    <a:blip r:embed="rId26">
+                    <a:blip r:embed="rId24">
                       <a:extLst>
                         <a:ext uri="{28A0092B-C50C-407E-A947-70E740481C1C}">
                           <a14:useLocalDpi xmlns:a14="http://schemas.microsoft.com/office/drawing/2010/main" val="0"/>
@@ -9901,6 +9809,7 @@
           <w:rFonts w:ascii="Calibri" w:hAnsi="Calibri"/>
           <w:sz w:val="22"/>
         </w:rPr>
+        <w:lastRenderedPageBreak/>
         <w:t>Excel automatically adjusted the formula so that it’s now looking at F10 (not F9) and it doesn’t find an “O”, so instead of grabbing E10 (which is what the formula says would happen if the criteria is true</w:t>
       </w:r>
       <w:proofErr w:type="gramStart"/>
@@ -9940,15 +9849,7 @@
           <w:rFonts w:ascii="Calibri" w:hAnsi="Calibri"/>
           <w:sz w:val="22"/>
         </w:rPr>
-        <w:t xml:space="preserve">Go ahead and copy down the whole sheet and you’ll see that it should appropriately switch to a new jurisdiction each time it encounters an “O” row. But you should check it periodically throughout the sheet to make sure nothing went wrong somewhere down the line (the only </w:t>
-      </w:r>
-      <w:r>
-        <w:rPr>
-          <w:rFonts w:ascii="Calibri" w:hAnsi="Calibri"/>
-          <w:sz w:val="22"/>
-        </w:rPr>
-        <w:lastRenderedPageBreak/>
-        <w:t>reason a problem would occur is if the 5 rows per jurisdiction pattern suddenly changes…i.e. that there are only 4 rows or there are 6 rows per jurisdiction)</w:t>
+        <w:t>Go ahead and copy down the whole sheet and you’ll see that it should appropriately switch to a new jurisdiction each time it encounters an “O” row. But you should check it periodically throughout the sheet to make sure nothing went wrong somewhere down the line (the only reason a problem would occur is if the 5 rows per jurisdiction pattern suddenly changes…i.e. that there are only 4 rows or there are 6 rows per jurisdiction)</w:t>
       </w:r>
     </w:p>
     <w:p>
@@ -10027,7 +9928,7 @@
                     <pic:cNvPicPr/>
                   </pic:nvPicPr>
                   <pic:blipFill>
-                    <a:blip r:embed="rId27">
+                    <a:blip r:embed="rId25">
                       <a:extLst>
                         <a:ext uri="{28A0092B-C50C-407E-A947-70E740481C1C}">
                           <a14:useLocalDpi xmlns:a14="http://schemas.microsoft.com/office/drawing/2010/main" val="0"/>
@@ -10105,7 +10006,7 @@
                     <pic:cNvPicPr/>
                   </pic:nvPicPr>
                   <pic:blipFill>
-                    <a:blip r:embed="rId28">
+                    <a:blip r:embed="rId26">
                       <a:extLst>
                         <a:ext uri="{28A0092B-C50C-407E-A947-70E740481C1C}">
                           <a14:useLocalDpi xmlns:a14="http://schemas.microsoft.com/office/drawing/2010/main" val="0"/>
@@ -10175,7 +10076,7 @@
                     <pic:cNvPicPr/>
                   </pic:nvPicPr>
                   <pic:blipFill>
-                    <a:blip r:embed="rId29">
+                    <a:blip r:embed="rId27">
                       <a:extLst>
                         <a:ext uri="{28A0092B-C50C-407E-A947-70E740481C1C}">
                           <a14:useLocalDpi xmlns:a14="http://schemas.microsoft.com/office/drawing/2010/main" val="0"/>
@@ -10276,7 +10177,6 @@
           <w:rFonts w:ascii="Calibri" w:hAnsi="Calibri"/>
           <w:sz w:val="22"/>
         </w:rPr>
-        <w:lastRenderedPageBreak/>
         <w:t>Then  if</w:t>
       </w:r>
       <w:proofErr w:type="gramEnd"/>
@@ -10469,7 +10369,7 @@
                     </pic:cNvPicPr>
                   </pic:nvPicPr>
                   <pic:blipFill>
-                    <a:blip r:embed="rId30">
+                    <a:blip r:embed="rId28">
                       <a:extLst>
                         <a:ext uri="{28A0092B-C50C-407E-A947-70E740481C1C}">
                           <a14:useLocalDpi xmlns:a14="http://schemas.microsoft.com/office/drawing/2010/main" val="0"/>
@@ -10740,6 +10640,7 @@
           <w:noProof/>
           <w:sz w:val="22"/>
         </w:rPr>
+        <w:lastRenderedPageBreak/>
         <w:drawing>
           <wp:anchor distT="0" distB="0" distL="114300" distR="114300" simplePos="0" relativeHeight="251659264" behindDoc="0" locked="0" layoutInCell="1" allowOverlap="1">
             <wp:simplePos x="0" y="0"/>
@@ -10766,7 +10667,7 @@
                     </pic:cNvPicPr>
                   </pic:nvPicPr>
                   <pic:blipFill>
-                    <a:blip r:embed="rId31">
+                    <a:blip r:embed="rId29">
                       <a:extLst>
                         <a:ext uri="{28A0092B-C50C-407E-A947-70E740481C1C}">
                           <a14:useLocalDpi xmlns:a14="http://schemas.microsoft.com/office/drawing/2010/main" val="0"/>
@@ -11226,7 +11127,15 @@
           <w:rFonts w:ascii="Calibri" w:hAnsi="Calibri"/>
           <w:sz w:val="22"/>
         </w:rPr>
-        <w:t xml:space="preserve">To demo this, we’ll use a very simple example. One worksheet has data from the Census County Business Patterns, but each record is only identified by the county FIPS number. I want to add a field that shows the county name. A second worksheet has the names associated with the FIPS numbers. </w:t>
+        <w:t xml:space="preserve">To demo this, we’ll use a very simple example. One worksheet has data from the Census County Business Patterns, but each record is only identified by the county FIPS number. I want to add a </w:t>
+      </w:r>
+      <w:r>
+        <w:rPr>
+          <w:rFonts w:ascii="Calibri" w:hAnsi="Calibri"/>
+          <w:sz w:val="22"/>
+        </w:rPr>
+        <w:lastRenderedPageBreak/>
+        <w:t xml:space="preserve">field that shows the county name. A second worksheet has the names associated with the FIPS numbers. </w:t>
       </w:r>
     </w:p>
     <w:p>
@@ -11249,7 +11158,6 @@
           <w:rFonts w:ascii="Calibri" w:hAnsi="Calibri"/>
           <w:noProof/>
         </w:rPr>
-        <w:lastRenderedPageBreak/>
         <w:drawing>
           <wp:anchor distT="0" distB="0" distL="114300" distR="114300" simplePos="0" relativeHeight="251656192" behindDoc="0" locked="0" layoutInCell="1" allowOverlap="1">
             <wp:simplePos x="0" y="0"/>
@@ -11276,7 +11184,7 @@
                     </pic:cNvPicPr>
                   </pic:nvPicPr>
                   <pic:blipFill>
-                    <a:blip r:embed="rId32">
+                    <a:blip r:embed="rId30">
                       <a:extLst>
                         <a:ext uri="{28A0092B-C50C-407E-A947-70E740481C1C}">
                           <a14:useLocalDpi xmlns:a14="http://schemas.microsoft.com/office/drawing/2010/main" val="0"/>
@@ -11859,7 +11767,6 @@
           <w:bCs/>
           <w:sz w:val="22"/>
         </w:rPr>
-        <w:lastRenderedPageBreak/>
         <w:t>MATCH and INDEX:</w:t>
       </w:r>
     </w:p>
@@ -11901,7 +11808,7 @@
                     </pic:cNvPicPr>
                   </pic:nvPicPr>
                   <pic:blipFill>
-                    <a:blip r:embed="rId33">
+                    <a:blip r:embed="rId31">
                       <a:extLst>
                         <a:ext uri="{28A0092B-C50C-407E-A947-70E740481C1C}">
                           <a14:useLocalDpi xmlns:a14="http://schemas.microsoft.com/office/drawing/2010/main" val="0"/>
@@ -12321,7 +12228,7 @@
                     <pic:cNvPicPr/>
                   </pic:nvPicPr>
                   <pic:blipFill>
-                    <a:blip r:embed="rId34">
+                    <a:blip r:embed="rId32">
                       <a:extLst>
                         <a:ext uri="{28A0092B-C50C-407E-A947-70E740481C1C}">
                           <a14:useLocalDpi xmlns:a14="http://schemas.microsoft.com/office/drawing/2010/main" val="0"/>
@@ -12374,6 +12281,7 @@
           <w:sz w:val="24"/>
           <w:szCs w:val="24"/>
         </w:rPr>
+        <w:lastRenderedPageBreak/>
         <w:t>Note that I have the night shift in there twice. That’s because I need to tell Excel what to do with the times that occur just after midnight. Without that, Excel doesn’t know what to do with the calls that occur between midnight and 6 am.</w:t>
       </w:r>
     </w:p>
@@ -12403,7 +12311,6 @@
           <w:sz w:val="24"/>
           <w:szCs w:val="24"/>
         </w:rPr>
-        <w:lastRenderedPageBreak/>
         <w:t>Also note another important point --- the table is in chronological order. This is important when you’re doing an inexact match.</w:t>
       </w:r>
     </w:p>
@@ -12508,7 +12415,7 @@
                     <pic:cNvPicPr/>
                   </pic:nvPicPr>
                   <pic:blipFill>
-                    <a:blip r:embed="rId35">
+                    <a:blip r:embed="rId33">
                       <a:extLst>
                         <a:ext uri="{28A0092B-C50C-407E-A947-70E740481C1C}">
                           <a14:useLocalDpi xmlns:a14="http://schemas.microsoft.com/office/drawing/2010/main" val="0"/>
@@ -12780,7 +12687,7 @@
                     <pic:cNvPicPr/>
                   </pic:nvPicPr>
                   <pic:blipFill>
-                    <a:blip r:embed="rId36">
+                    <a:blip r:embed="rId34">
                       <a:extLst>
                         <a:ext uri="{28A0092B-C50C-407E-A947-70E740481C1C}">
                           <a14:useLocalDpi xmlns:a14="http://schemas.microsoft.com/office/drawing/2010/main" val="0"/>
@@ -13825,7 +13732,7 @@
                     </pic:cNvPicPr>
                   </pic:nvPicPr>
                   <pic:blipFill>
-                    <a:blip r:embed="rId37">
+                    <a:blip r:embed="rId35">
                       <a:extLst>
                         <a:ext uri="{28A0092B-C50C-407E-A947-70E740481C1C}">
                           <a14:useLocalDpi xmlns:a14="http://schemas.microsoft.com/office/drawing/2010/main" val="0"/>
@@ -14070,7 +13977,7 @@
                     </pic:cNvPicPr>
                   </pic:nvPicPr>
                   <pic:blipFill>
-                    <a:blip r:embed="rId38">
+                    <a:blip r:embed="rId36">
                       <a:extLst>
                         <a:ext uri="{28A0092B-C50C-407E-A947-70E740481C1C}">
                           <a14:useLocalDpi xmlns:a14="http://schemas.microsoft.com/office/drawing/2010/main" val="0"/>
@@ -14660,7 +14567,7 @@
         </w:rPr>
         <w:t xml:space="preserve"> </w:t>
       </w:r>
-      <w:hyperlink r:id="rId39" w:history="1">
+      <w:hyperlink r:id="rId37" w:history="1">
         <w:r>
           <w:rPr>
             <w:rStyle w:val="Hyperlink"/>
@@ -15136,7 +15043,7 @@
                     </pic:cNvPicPr>
                   </pic:nvPicPr>
                   <pic:blipFill>
-                    <a:blip r:embed="rId40">
+                    <a:blip r:embed="rId38">
                       <a:extLst>
                         <a:ext uri="{28A0092B-C50C-407E-A947-70E740481C1C}">
                           <a14:useLocalDpi xmlns:a14="http://schemas.microsoft.com/office/drawing/2010/main" val="0"/>
@@ -15474,7 +15381,7 @@
                     <pic:cNvPicPr/>
                   </pic:nvPicPr>
                   <pic:blipFill>
-                    <a:blip r:embed="rId41">
+                    <a:blip r:embed="rId39">
                       <a:extLst>
                         <a:ext uri="{28A0092B-C50C-407E-A947-70E740481C1C}">
                           <a14:useLocalDpi xmlns:a14="http://schemas.microsoft.com/office/drawing/2010/main" val="0"/>
@@ -15644,9 +15551,9 @@
       </w:r>
     </w:p>
     <w:sectPr>
-      <w:footerReference w:type="even" r:id="rId42"/>
-      <w:footerReference w:type="default" r:id="rId43"/>
-      <w:footerReference w:type="first" r:id="rId44"/>
+      <w:footerReference w:type="even" r:id="rId40"/>
+      <w:footerReference w:type="default" r:id="rId41"/>
+      <w:footerReference w:type="first" r:id="rId42"/>
       <w:pgSz w:w="12240" w:h="15840"/>
       <w:pgMar w:top="720" w:right="1800" w:bottom="1440" w:left="1800" w:header="720" w:footer="720" w:gutter="0"/>
       <w:pgNumType w:start="0"/>
@@ -16963,7 +16870,7 @@
 </file>
 
 <file path=customXml/itemProps1.xml><?xml version="1.0" encoding="utf-8"?>
-<ds:datastoreItem xmlns:ds="http://schemas.openxmlformats.org/officeDocument/2006/customXml" ds:itemID="{F8AA2A0E-DFE7-4365-BE09-A1EF187E423E}">
+<ds:datastoreItem xmlns:ds="http://schemas.openxmlformats.org/officeDocument/2006/customXml" ds:itemID="{52C93DE2-2B18-4DA0-832C-C52273D77EA1}">
   <ds:schemaRefs>
     <ds:schemaRef ds:uri="http://schemas.openxmlformats.org/officeDocument/2006/bibliography"/>
   </ds:schemaRefs>

</xml_diff>

<commit_message>
updates to Excel Magic
</commit_message>
<xml_diff>
--- a/tipsheets/Excel Magic original doc.docx
+++ b/tipsheets/Excel Magic original doc.docx
@@ -138,7 +138,6 @@
                                     <w:dataBinding w:prefixMappings="xmlns:ns0='http://purl.org/dc/elements/1.1/' xmlns:ns1='http://schemas.openxmlformats.org/package/2006/metadata/core-properties' " w:xpath="/ns1:coreProperties[1]/ns0:creator[1]" w:storeItemID="{6C3C8BC8-F283-45AE-878A-BAB7291924A1}"/>
                                     <w:text/>
                                   </w:sdtPr>
-                                  <w:sdtEndPr/>
                                   <w:sdtContent>
                                     <w:p>
                                       <w:pPr>
@@ -263,7 +262,6 @@
                                     <w:dataBinding w:prefixMappings="xmlns:ns0='http://purl.org/dc/elements/1.1/' xmlns:ns1='http://schemas.openxmlformats.org/package/2006/metadata/core-properties' " w:xpath="/ns1:coreProperties[1]/ns0:title[1]" w:storeItemID="{6C3C8BC8-F283-45AE-878A-BAB7291924A1}"/>
                                     <w:text/>
                                   </w:sdtPr>
-                                  <w:sdtEndPr/>
                                   <w:sdtContent>
                                     <w:p>
                                       <w:pPr>
@@ -329,7 +327,6 @@
                               <w:dataBinding w:prefixMappings="xmlns:ns0='http://purl.org/dc/elements/1.1/' xmlns:ns1='http://schemas.openxmlformats.org/package/2006/metadata/core-properties' " w:xpath="/ns1:coreProperties[1]/ns0:creator[1]" w:storeItemID="{6C3C8BC8-F283-45AE-878A-BAB7291924A1}"/>
                               <w:text/>
                             </w:sdtPr>
-                            <w:sdtEndPr/>
                             <w:sdtContent>
                               <w:p>
                                 <w:pPr>
@@ -420,7 +417,6 @@
                               <w:dataBinding w:prefixMappings="xmlns:ns0='http://purl.org/dc/elements/1.1/' xmlns:ns1='http://schemas.openxmlformats.org/package/2006/metadata/core-properties' " w:xpath="/ns1:coreProperties[1]/ns0:title[1]" w:storeItemID="{6C3C8BC8-F283-45AE-878A-BAB7291924A1}"/>
                               <w:text/>
                             </w:sdtPr>
-                            <w:sdtEndPr/>
                             <w:sdtContent>
                               <w:p>
                                 <w:pPr>
@@ -3837,8 +3833,6 @@
           <w:szCs w:val="22"/>
         </w:rPr>
       </w:pPr>
-      <w:bookmarkStart w:id="0" w:name="_GoBack"/>
-      <w:bookmarkEnd w:id="0"/>
     </w:p>
     <w:p>
       <w:pPr>
@@ -8434,6 +8428,429 @@
           <w:rFonts w:ascii="Calibri" w:hAnsi="Calibri"/>
           <w:sz w:val="22"/>
         </w:rPr>
+        <w:t>(use worksheet called “NestedIF_2”)</w:t>
+      </w:r>
+    </w:p>
+    <w:p>
+      <w:pPr>
+        <w:rPr>
+          <w:rFonts w:ascii="Calibri" w:hAnsi="Calibri"/>
+          <w:sz w:val="22"/>
+        </w:rPr>
+      </w:pPr>
+      <w:r>
+        <w:rPr>
+          <w:rFonts w:ascii="Calibri" w:hAnsi="Calibri"/>
+          <w:sz w:val="22"/>
+        </w:rPr>
+        <w:t xml:space="preserve">This is data on schools in Minneapolis. It identifies (only by number) the principals at each school, each year. Some schools have up to 8 years’ worth of data, others have fewer years because they haven’t been open the whole 8 years. Our goal is to figure out how many different principals each school has had during this time. We can’t just count the number of records, cause you’ll just get the number of years’ worth of data we have for each school. There are quicker ways to do this in SQL, but if you want to stay working in Excel, this is a good solution. </w:t>
+      </w:r>
+    </w:p>
+    <w:p>
+      <w:pPr>
+        <w:rPr>
+          <w:rFonts w:ascii="Calibri" w:hAnsi="Calibri"/>
+          <w:sz w:val="22"/>
+        </w:rPr>
+      </w:pPr>
+    </w:p>
+    <w:p>
+      <w:pPr>
+        <w:rPr>
+          <w:rFonts w:ascii="Calibri" w:hAnsi="Calibri"/>
+          <w:sz w:val="22"/>
+        </w:rPr>
+      </w:pPr>
+      <w:r>
+        <w:rPr>
+          <w:rFonts w:ascii="Calibri" w:hAnsi="Calibri"/>
+          <w:sz w:val="22"/>
+        </w:rPr>
+        <w:t xml:space="preserve">We’ll start by </w:t>
+      </w:r>
+      <w:r>
+        <w:rPr>
+          <w:rFonts w:ascii="Calibri" w:hAnsi="Calibri"/>
+          <w:b/>
+          <w:sz w:val="22"/>
+        </w:rPr>
+        <w:t>making sure the data is sorted</w:t>
+      </w:r>
+      <w:r>
+        <w:rPr>
+          <w:rFonts w:ascii="Calibri" w:hAnsi="Calibri"/>
+          <w:sz w:val="22"/>
+        </w:rPr>
+        <w:t xml:space="preserve"> by school number and then by data year, ascending. The school number is the only consistent identification we have for a school (names sometimes change from year to year). </w:t>
+      </w:r>
+    </w:p>
+    <w:p>
+      <w:pPr>
+        <w:rPr>
+          <w:rFonts w:ascii="Calibri" w:hAnsi="Calibri"/>
+          <w:sz w:val="22"/>
+        </w:rPr>
+      </w:pPr>
+    </w:p>
+    <w:p>
+      <w:pPr>
+        <w:rPr>
+          <w:rFonts w:ascii="Calibri" w:hAnsi="Calibri"/>
+          <w:sz w:val="22"/>
+        </w:rPr>
+      </w:pPr>
+      <w:r>
+        <w:rPr>
+          <w:rFonts w:ascii="Calibri" w:hAnsi="Calibri"/>
+          <w:sz w:val="22"/>
+        </w:rPr>
+        <w:t xml:space="preserve">Our IF statement is going to first figure out if we’re on the first record for a school or not. If it is the first record, it will mark that record with a “1” (our first principal). If it’s not, it will do a second IF statement that looks to see if the person number is the same as the person number in the row above. If it is the same number, it’ll put a 0 in (since this is not a new principal). If it’s a different number, it will put in a 1 (a new principal). When we’re finished, we’ll have a column we can use in a pivot table to SUM the number of principals. </w:t>
+      </w:r>
+    </w:p>
+    <w:p>
+      <w:pPr>
+        <w:rPr>
+          <w:rFonts w:ascii="Calibri" w:hAnsi="Calibri"/>
+          <w:sz w:val="22"/>
+        </w:rPr>
+      </w:pPr>
+    </w:p>
+    <w:p>
+      <w:pPr>
+        <w:rPr>
+          <w:rFonts w:ascii="Calibri" w:hAnsi="Calibri"/>
+          <w:sz w:val="22"/>
+        </w:rPr>
+      </w:pPr>
+      <w:r>
+        <w:rPr>
+          <w:rFonts w:ascii="Calibri" w:hAnsi="Calibri"/>
+          <w:sz w:val="22"/>
+        </w:rPr>
+        <w:lastRenderedPageBreak/>
+        <w:t xml:space="preserve">Let’s </w:t>
+      </w:r>
+      <w:r>
+        <w:rPr>
+          <w:rFonts w:ascii="Calibri" w:hAnsi="Calibri"/>
+          <w:b/>
+          <w:sz w:val="22"/>
+        </w:rPr>
+        <w:t>put our formula</w:t>
+      </w:r>
+      <w:r>
+        <w:rPr>
+          <w:rFonts w:ascii="Calibri" w:hAnsi="Calibri"/>
+          <w:sz w:val="22"/>
+        </w:rPr>
+        <w:t xml:space="preserve"> in cell F10. </w:t>
+      </w:r>
+    </w:p>
+    <w:p>
+      <w:pPr>
+        <w:rPr>
+          <w:rFonts w:ascii="Calibri" w:hAnsi="Calibri"/>
+          <w:sz w:val="22"/>
+        </w:rPr>
+      </w:pPr>
+    </w:p>
+    <w:p>
+      <w:pPr>
+        <w:rPr>
+          <w:rFonts w:ascii="Calibri" w:hAnsi="Calibri"/>
+          <w:sz w:val="22"/>
+        </w:rPr>
+      </w:pPr>
+      <w:r>
+        <w:rPr>
+          <w:rFonts w:ascii="Calibri" w:hAnsi="Calibri"/>
+          <w:sz w:val="22"/>
+        </w:rPr>
+        <w:t>Here’s the first part of our formula (the ellipsis indicates the part we haven’t finished yet)</w:t>
+      </w:r>
+      <w:r>
+        <w:rPr>
+          <w:rFonts w:ascii="Calibri" w:hAnsi="Calibri"/>
+          <w:sz w:val="22"/>
+        </w:rPr>
+        <w:br/>
+        <w:t>It’s looking to see if the school number on row 10 is the same as on row 9 and puts in the number 1 if that’s true. We haven’t gotten to the false portion yet.</w:t>
+      </w:r>
+    </w:p>
+    <w:p>
+      <w:pPr>
+        <w:rPr>
+          <w:rFonts w:ascii="Calibri" w:hAnsi="Calibri"/>
+          <w:sz w:val="22"/>
+        </w:rPr>
+      </w:pPr>
+    </w:p>
+    <w:p>
+      <w:pPr>
+        <w:rPr>
+          <w:rFonts w:ascii="Calibri" w:hAnsi="Calibri"/>
+          <w:sz w:val="22"/>
+        </w:rPr>
+      </w:pPr>
+      <w:r>
+        <w:rPr>
+          <w:rFonts w:ascii="Calibri" w:hAnsi="Calibri"/>
+          <w:sz w:val="22"/>
+        </w:rPr>
+        <w:t>=if(d10&lt;&gt;d9), 1, …..)</w:t>
+      </w:r>
+    </w:p>
+    <w:p>
+      <w:pPr>
+        <w:rPr>
+          <w:rFonts w:ascii="Calibri" w:hAnsi="Calibri"/>
+          <w:sz w:val="22"/>
+        </w:rPr>
+      </w:pPr>
+    </w:p>
+    <w:p>
+      <w:pPr>
+        <w:rPr>
+          <w:rFonts w:ascii="Calibri" w:hAnsi="Calibri"/>
+          <w:sz w:val="22"/>
+        </w:rPr>
+      </w:pPr>
+      <w:r>
+        <w:rPr>
+          <w:rFonts w:ascii="Calibri" w:hAnsi="Calibri"/>
+          <w:sz w:val="22"/>
+        </w:rPr>
+        <w:t xml:space="preserve">You’re probably thinking, duh! Row 9 is the header row! Yes, you’re right. But it will make more sense when you go farther down into your data. </w:t>
+      </w:r>
+    </w:p>
+    <w:p>
+      <w:pPr>
+        <w:rPr>
+          <w:rFonts w:ascii="Calibri" w:hAnsi="Calibri"/>
+          <w:sz w:val="22"/>
+        </w:rPr>
+      </w:pPr>
+    </w:p>
+    <w:p>
+      <w:pPr>
+        <w:rPr>
+          <w:rFonts w:ascii="Calibri" w:hAnsi="Calibri"/>
+          <w:sz w:val="22"/>
+        </w:rPr>
+      </w:pPr>
+      <w:r>
+        <w:rPr>
+          <w:rFonts w:ascii="Calibri" w:hAnsi="Calibri"/>
+          <w:sz w:val="22"/>
+        </w:rPr>
+        <w:t xml:space="preserve">Here’s the full formula: </w:t>
+      </w:r>
+    </w:p>
+    <w:p>
+      <w:pPr>
+        <w:rPr>
+          <w:rFonts w:ascii="Calibri" w:hAnsi="Calibri"/>
+          <w:sz w:val="22"/>
+        </w:rPr>
+      </w:pPr>
+    </w:p>
+    <w:p>
+      <w:pPr>
+        <w:rPr>
+          <w:rFonts w:ascii="Calibri" w:hAnsi="Calibri"/>
+          <w:sz w:val="22"/>
+        </w:rPr>
+      </w:pPr>
+      <w:r>
+        <w:rPr>
+          <w:rFonts w:ascii="Calibri" w:hAnsi="Calibri"/>
+          <w:sz w:val="22"/>
+        </w:rPr>
+        <w:t xml:space="preserve">=if(d10&lt;&gt;d9), 1, </w:t>
+      </w:r>
+      <w:r>
+        <w:rPr>
+          <w:rFonts w:ascii="Calibri" w:hAnsi="Calibri"/>
+          <w:b/>
+          <w:color w:val="7030A0"/>
+          <w:sz w:val="22"/>
+        </w:rPr>
+        <w:t>if(e10&lt;&gt;e9), 1, 0)</w:t>
+      </w:r>
+      <w:r>
+        <w:rPr>
+          <w:rFonts w:ascii="Calibri" w:hAnsi="Calibri"/>
+          <w:sz w:val="22"/>
+        </w:rPr>
+        <w:t>)</w:t>
+      </w:r>
+    </w:p>
+    <w:p>
+      <w:pPr>
+        <w:rPr>
+          <w:rFonts w:ascii="Calibri" w:hAnsi="Calibri"/>
+          <w:sz w:val="22"/>
+        </w:rPr>
+      </w:pPr>
+    </w:p>
+    <w:p>
+      <w:pPr>
+        <w:rPr>
+          <w:rFonts w:ascii="Calibri" w:hAnsi="Calibri"/>
+          <w:sz w:val="22"/>
+        </w:rPr>
+      </w:pPr>
+      <w:r>
+        <w:rPr>
+          <w:rFonts w:ascii="Calibri" w:hAnsi="Calibri"/>
+          <w:sz w:val="22"/>
+        </w:rPr>
+        <w:t xml:space="preserve">The second IF formula is embedded in the “false” portion of our first IF statement; in other words, it will only put that formula to use if it’s on a record where the school number matched the row above. </w:t>
+      </w:r>
+    </w:p>
+    <w:p>
+      <w:pPr>
+        <w:rPr>
+          <w:rFonts w:ascii="Calibri" w:hAnsi="Calibri"/>
+          <w:sz w:val="22"/>
+        </w:rPr>
+      </w:pPr>
+    </w:p>
+    <w:p>
+      <w:pPr>
+        <w:rPr>
+          <w:rFonts w:ascii="Calibri" w:hAnsi="Calibri"/>
+          <w:sz w:val="22"/>
+        </w:rPr>
+      </w:pPr>
+      <w:r>
+        <w:rPr>
+          <w:rFonts w:ascii="Calibri" w:hAnsi="Calibri"/>
+          <w:sz w:val="22"/>
+        </w:rPr>
+        <w:t xml:space="preserve">This second IF formula looks at the person number in column E.  It puts the number 1 in if the person number doesn’t match the row above (a new principal) and puts in 0 if it does match the row above. </w:t>
+      </w:r>
+    </w:p>
+    <w:p>
+      <w:pPr>
+        <w:rPr>
+          <w:rFonts w:ascii="Calibri" w:hAnsi="Calibri"/>
+          <w:sz w:val="22"/>
+        </w:rPr>
+      </w:pPr>
+    </w:p>
+    <w:p>
+      <w:pPr>
+        <w:rPr>
+          <w:rFonts w:ascii="Calibri" w:hAnsi="Calibri"/>
+          <w:sz w:val="22"/>
+        </w:rPr>
+      </w:pPr>
+      <w:r>
+        <w:rPr>
+          <w:rFonts w:ascii="Calibri" w:hAnsi="Calibri"/>
+          <w:sz w:val="22"/>
+        </w:rPr>
+        <w:t xml:space="preserve">When copy the formula down the page and you look at your results, you should see that there is always a 1 in the first row for each school (probably the 09-10 school year). And then there should only be another 1 for that same school if there’s a new principal in a subsequent year. </w:t>
+      </w:r>
+    </w:p>
+    <w:p>
+      <w:pPr>
+        <w:rPr>
+          <w:rFonts w:ascii="Calibri" w:hAnsi="Calibri"/>
+          <w:sz w:val="22"/>
+        </w:rPr>
+      </w:pPr>
+    </w:p>
+    <w:p>
+      <w:pPr>
+        <w:rPr>
+          <w:rFonts w:ascii="Calibri" w:hAnsi="Calibri"/>
+          <w:sz w:val="22"/>
+        </w:rPr>
+      </w:pPr>
+      <w:r>
+        <w:rPr>
+          <w:rFonts w:ascii="Calibri" w:hAnsi="Calibri"/>
+          <w:sz w:val="22"/>
+        </w:rPr>
+        <w:t>Now that you have this filled in (make sure there’s a header on that column!) and then you can build a Pivot Table that has the school number in the rows and SUM of the column F. That will give you an answer of how many principals each school had. (Some of you may have realized that you might also want to count up how many years for each school so you can say something like…. Bryn Mawr had 3 principals in 8 years, while  Ramsey Middle had 1 in 3 years.)</w:t>
+      </w:r>
+    </w:p>
+    <w:p>
+      <w:pPr>
+        <w:rPr>
+          <w:rFonts w:ascii="Calibri" w:hAnsi="Calibri"/>
+          <w:sz w:val="22"/>
+        </w:rPr>
+      </w:pPr>
+    </w:p>
+    <w:p>
+      <w:pPr>
+        <w:rPr>
+          <w:rFonts w:ascii="Calibri" w:hAnsi="Calibri"/>
+          <w:b/>
+          <w:bCs/>
+          <w:sz w:val="32"/>
+        </w:rPr>
+      </w:pPr>
+      <w:r>
+        <w:rPr>
+          <w:rFonts w:ascii="Calibri" w:hAnsi="Calibri"/>
+          <w:b/>
+          <w:bCs/>
+          <w:sz w:val="32"/>
+        </w:rPr>
+        <w:t>Even m</w:t>
+      </w:r>
+      <w:r>
+        <w:rPr>
+          <w:rFonts w:ascii="Calibri" w:hAnsi="Calibri"/>
+          <w:b/>
+          <w:bCs/>
+          <w:sz w:val="32"/>
+        </w:rPr>
+        <w:t xml:space="preserve">ore </w:t>
+      </w:r>
+      <w:r>
+        <w:rPr>
+          <w:rFonts w:ascii="Calibri" w:hAnsi="Calibri"/>
+          <w:b/>
+          <w:bCs/>
+          <w:sz w:val="32"/>
+        </w:rPr>
+        <w:t xml:space="preserve">complicated </w:t>
+      </w:r>
+      <w:r>
+        <w:rPr>
+          <w:rFonts w:ascii="Calibri" w:hAnsi="Calibri"/>
+          <w:b/>
+          <w:bCs/>
+          <w:sz w:val="32"/>
+        </w:rPr>
+        <w:t>nested IF statements:</w:t>
+      </w:r>
+    </w:p>
+    <w:p>
+      <w:pPr>
+        <w:rPr>
+          <w:rFonts w:ascii="Calibri" w:hAnsi="Calibri"/>
+          <w:sz w:val="22"/>
+        </w:rPr>
+      </w:pPr>
+    </w:p>
+    <w:p>
+      <w:pPr>
+        <w:rPr>
+          <w:rFonts w:ascii="Calibri" w:hAnsi="Calibri"/>
+          <w:sz w:val="22"/>
+        </w:rPr>
+      </w:pPr>
+      <w:r>
+        <w:rPr>
+          <w:rFonts w:ascii="Calibri" w:hAnsi="Calibri"/>
+          <w:sz w:val="22"/>
+        </w:rPr>
         <w:t>(use worksheet called “Nested IF”)</w:t>
       </w:r>
     </w:p>
@@ -8581,6 +8998,7 @@
           <w:rFonts w:ascii="Calibri" w:hAnsi="Calibri"/>
           <w:sz w:val="22"/>
         </w:rPr>
+        <w:lastRenderedPageBreak/>
         <w:t>Then, of the ones who were opposite of their constituents, which districts either passed or opposed the 2012 ballot measure by a large margin (60% or more)</w:t>
       </w:r>
     </w:p>
@@ -8605,7 +9023,6 @@
           <w:b/>
           <w:sz w:val="22"/>
         </w:rPr>
-        <w:lastRenderedPageBreak/>
         <w:t>Step 1</w:t>
       </w:r>
       <w:r>
@@ -9466,6 +9883,32 @@
       <w:pPr>
         <w:rPr>
           <w:rFonts w:ascii="Calibri" w:hAnsi="Calibri"/>
+          <w:sz w:val="22"/>
+        </w:rPr>
+      </w:pPr>
+    </w:p>
+    <w:p>
+      <w:pPr>
+        <w:rPr>
+          <w:rFonts w:ascii="Calibri" w:hAnsi="Calibri"/>
+          <w:sz w:val="22"/>
+        </w:rPr>
+      </w:pPr>
+      <w:bookmarkStart w:id="0" w:name="_GoBack"/>
+      <w:bookmarkEnd w:id="0"/>
+    </w:p>
+    <w:p>
+      <w:pPr>
+        <w:rPr>
+          <w:rFonts w:ascii="Calibri" w:hAnsi="Calibri"/>
+          <w:sz w:val="22"/>
+        </w:rPr>
+      </w:pPr>
+    </w:p>
+    <w:p>
+      <w:pPr>
+        <w:rPr>
+          <w:rFonts w:ascii="Calibri" w:hAnsi="Calibri"/>
           <w:b/>
           <w:sz w:val="22"/>
         </w:rPr>
@@ -9476,6 +9919,7 @@
           <w:b/>
           <w:sz w:val="28"/>
         </w:rPr>
+        <w:lastRenderedPageBreak/>
         <w:t>Using IF functions to re-arrange data</w:t>
       </w:r>
     </w:p>
@@ -9543,7 +9987,6 @@
           <w:rFonts w:ascii="Calibri" w:hAnsi="Calibri"/>
           <w:sz w:val="22"/>
         </w:rPr>
-        <w:lastRenderedPageBreak/>
         <w:t xml:space="preserve">The </w:t>
       </w:r>
       <w:r>
@@ -16591,7 +17034,7 @@
         <w:rStyle w:val="PageNumber"/>
         <w:noProof/>
       </w:rPr>
-      <w:t>6</w:t>
+      <w:t>30</w:t>
     </w:r>
     <w:r>
       <w:rPr>
@@ -17851,7 +18294,7 @@
 </file>
 
 <file path=customXml/itemProps1.xml><?xml version="1.0" encoding="utf-8"?>
-<ds:datastoreItem xmlns:ds="http://schemas.openxmlformats.org/officeDocument/2006/customXml" ds:itemID="{F04FE084-BB8E-4844-957F-F215C6E7886C}">
+<ds:datastoreItem xmlns:ds="http://schemas.openxmlformats.org/officeDocument/2006/customXml" ds:itemID="{8D31FBBA-EB5B-4ABA-9AFE-0DFB2BCF2B37}">
   <ds:schemaRefs>
     <ds:schemaRef ds:uri="http://schemas.openxmlformats.org/officeDocument/2006/bibliography"/>
   </ds:schemaRefs>

</xml_diff>